<commit_message>
Documentation added once again:
</commit_message>
<xml_diff>
--- a/docs/TCSV_article_Jimon_LucianDaniel.docx
+++ b/docs/TCSV_article_Jimon_LucianDaniel.docx
@@ -709,7 +709,49 @@
         <w:rPr>
           <w:lang w:val="en-US"/>
         </w:rPr>
-        <w:t>When talking about complex classification problems which require a robust CNN architecture, a starting point can be the use of pretrained ResNet models which can be deployed and fine-tuned for the current task []. In [] the authors managed to combine ResNet with BiGRU (Bi-gated recurrent unit), obtaining a final accuracy of 90%, which situates it as one of the best performances for genre classification.</w:t>
+        <w:t xml:space="preserve">When talking about complex classification problems which require a robust CNN architecture, a starting point can be the use of pretrained </w:t>
+      </w:r>
+      <w:proofErr w:type="spellStart"/>
+      <w:r>
+        <w:rPr>
+          <w:lang w:val="en-US"/>
+        </w:rPr>
+        <w:t>ResNet</w:t>
+      </w:r>
+      <w:proofErr w:type="spellEnd"/>
+      <w:r>
+        <w:rPr>
+          <w:lang w:val="en-US"/>
+        </w:rPr>
+        <w:t xml:space="preserve"> models which can be deployed and fine-tuned for the current task []. In [] the authors managed to combine </w:t>
+      </w:r>
+      <w:proofErr w:type="spellStart"/>
+      <w:r>
+        <w:rPr>
+          <w:lang w:val="en-US"/>
+        </w:rPr>
+        <w:t>ResNet</w:t>
+      </w:r>
+      <w:proofErr w:type="spellEnd"/>
+      <w:r>
+        <w:rPr>
+          <w:lang w:val="en-US"/>
+        </w:rPr>
+        <w:t xml:space="preserve"> with </w:t>
+      </w:r>
+      <w:proofErr w:type="spellStart"/>
+      <w:r>
+        <w:rPr>
+          <w:lang w:val="en-US"/>
+        </w:rPr>
+        <w:t>BiGRU</w:t>
+      </w:r>
+      <w:proofErr w:type="spellEnd"/>
+      <w:r>
+        <w:rPr>
+          <w:lang w:val="en-US"/>
+        </w:rPr>
+        <w:t xml:space="preserve"> (Bi-gated recurrent unit), obtaining a final accuracy of 90%, which situates it as one of the best performances for genre classification.</w:t>
       </w:r>
     </w:p>
     <w:p>
@@ -807,7 +849,21 @@
         <w:rPr>
           <w:lang w:val="en-US"/>
         </w:rPr>
-        <w:t>is treating the topic of music genre classification once again in an investigation manner, presenting a 3-layern CNN model, a SVM using an RBF (radial basis function) as kernel and the classic KNN (K-Nearest Neighbors) algorithms. The results show a significant difference in the preparation of the data, e.g. for the CNN the final accuracy was 82% if the data was preprocessed, and 53% otherwise.</w:t>
+        <w:t xml:space="preserve">is treating the topic of music genre classification once again in an investigation manner, presenting a 3-layern CNN model, a SVM using an RBF (radial basis function) as kernel and the classic KNN (K-Nearest Neighbors) algorithms. The results show a significant difference in the preparation of the data, e.g. for </w:t>
+      </w:r>
+      <w:proofErr w:type="gramStart"/>
+      <w:r>
+        <w:rPr>
+          <w:lang w:val="en-US"/>
+        </w:rPr>
+        <w:t>the CNN</w:t>
+      </w:r>
+      <w:proofErr w:type="gramEnd"/>
+      <w:r>
+        <w:rPr>
+          <w:lang w:val="en-US"/>
+        </w:rPr>
+        <w:t xml:space="preserve"> the final accuracy was 82% if the data was preprocessed, and 53% otherwise.</w:t>
       </w:r>
     </w:p>
     <w:p>
@@ -1065,7 +1121,15 @@
         <w:pStyle w:val="BodyText"/>
       </w:pPr>
       <w:r>
-        <w:t>Define abbreviations and acronyms the first time they are used in the text, even after they have been defined in the abstract. Abbreviations such as IEEE, SI, MKS, CGS, sc, dc, and rms do not have to be defined. Do not use abbreviations in the title or heads unless they are unavoidable.</w:t>
+        <w:t xml:space="preserve">Define abbreviations and acronyms the first time they are used in the text, even after they have been defined in the abstract. Abbreviations such as IEEE, SI, MKS, CGS, </w:t>
+      </w:r>
+      <w:proofErr w:type="spellStart"/>
+      <w:r>
+        <w:t>sc</w:t>
+      </w:r>
+      <w:proofErr w:type="spellEnd"/>
+      <w:r>
+        <w:t>, dc, and rms do not have to be defined. Do not use abbreviations in the title or heads unless they are unavoidable.</w:t>
       </w:r>
     </w:p>
     <w:p>
@@ -1095,7 +1159,15 @@
         <w:pStyle w:val="bulletlist"/>
       </w:pPr>
       <w:r>
-        <w:t>Avoid combining SI and CGS units, such as current in amperes and magnetic field in oersteds. This often leads to confusion because equations do not balance dimensionally. If you must use mixed units, clearly state the units for each quantity that you use in an equation.</w:t>
+        <w:t xml:space="preserve">Avoid combining SI and CGS units, such as current in amperes and magnetic field in </w:t>
+      </w:r>
+      <w:proofErr w:type="spellStart"/>
+      <w:r>
+        <w:t>oersteds</w:t>
+      </w:r>
+      <w:proofErr w:type="spellEnd"/>
+      <w:r>
+        <w:t>. This often leads to confusion because equations do not balance dimensionally. If you must use mixed units, clearly state the units for each quantity that you use in an equation.</w:t>
       </w:r>
     </w:p>
     <w:p>
@@ -1103,7 +1175,31 @@
         <w:pStyle w:val="bulletlist"/>
       </w:pPr>
       <w:r>
-        <w:t>Do not mix complete spellings and abbreviations of units: “Wb/m2” or “webers per square meter”, not “webers/m2”.  Spell out units when they appear in text: “. . . a few henries”, not “. . . a few H”.</w:t>
+        <w:t>Do not mix complete spellings and abbreviations of units: “Wb/m2” or “</w:t>
+      </w:r>
+      <w:proofErr w:type="spellStart"/>
+      <w:r>
+        <w:t>webers</w:t>
+      </w:r>
+      <w:proofErr w:type="spellEnd"/>
+      <w:r>
+        <w:t xml:space="preserve"> per square meter”, not “</w:t>
+      </w:r>
+      <w:proofErr w:type="spellStart"/>
+      <w:r>
+        <w:t>webers</w:t>
+      </w:r>
+      <w:proofErr w:type="spellEnd"/>
+      <w:r>
+        <w:t xml:space="preserve">/m2”.  Spell out units when they appear in text: “. . . a few </w:t>
+      </w:r>
+      <w:proofErr w:type="spellStart"/>
+      <w:r>
+        <w:t>henries</w:t>
+      </w:r>
+      <w:proofErr w:type="spellEnd"/>
+      <w:r>
+        <w:t>”, not “. . . a few H”.</w:t>
       </w:r>
     </w:p>
     <w:p>
@@ -2022,6 +2118,7 @@
       <w:r>
         <w:t>”. Avoid the stilted expression “</w:t>
       </w:r>
+      <w:proofErr w:type="spellStart"/>
       <w:r>
         <w:rPr>
           <w:lang w:val="en-US"/>
@@ -2029,7 +2126,11 @@
         <w:t>o</w:t>
       </w:r>
       <w:r>
-        <w:t xml:space="preserve">ne of us (R. B. G.) thanks </w:t>
+        <w:t>ne</w:t>
+      </w:r>
+      <w:proofErr w:type="spellEnd"/>
+      <w:r>
+        <w:t xml:space="preserve"> of us (R. B. G.) thanks </w:t>
       </w:r>
       <w:r>
         <w:t>...</w:t>
@@ -5036,11 +5137,108 @@
 </file>
 
 <file path=customXml/item1.xml><?xml version="1.0" encoding="utf-8"?>
-<b:Sources xmlns:b="http://schemas.openxmlformats.org/officeDocument/2006/bibliography" xmlns="http://schemas.openxmlformats.org/officeDocument/2006/bibliography" SelectedStyle="\APA.XSL" StyleName="APA"/>
+<b:Sources xmlns:b="http://schemas.openxmlformats.org/officeDocument/2006/bibliography" xmlns="http://schemas.openxmlformats.org/officeDocument/2006/bibliography" SelectedStyle="\APA.XSL" StyleName="APA">
+  <b:Source>
+    <b:Tag>Nit23</b:Tag>
+    <b:SourceType>ElectronicSource</b:SourceType>
+    <b:Guid>{D5C1C5F1-5EF6-4837-9FAF-3E1296BB1CC3}</b:Guid>
+    <b:Title>Music Genre Classification</b:Title>
+    <b:Year>2023</b:Year>
+    <b:Month>May</b:Month>
+    <b:Author>
+      <b:Author>
+        <b:NameList>
+          <b:Person>
+            <b:Last>Stephen</b:Last>
+            <b:First>Nithil</b:First>
+            <b:Middle>Mariya</b:Middle>
+          </b:Person>
+        </b:NameList>
+      </b:Author>
+    </b:Author>
+    <b:City>NORTHRIDGE</b:City>
+    <b:StateProvince>California</b:StateProvince>
+    <b:CountryRegion>United States of America</b:CountryRegion>
+    <b:RefOrder>1</b:RefOrder>
+  </b:Source>
+  <b:Source>
+    <b:Tag>Hua</b:Tag>
+    <b:SourceType>ElectronicSource</b:SourceType>
+    <b:Guid>{20F30DD6-AB63-4231-BCED-E1348E2D85B1}</b:Guid>
+    <b:Author>
+      <b:Author>
+        <b:NameList>
+          <b:Person>
+            <b:Last>Huang</b:Last>
+            <b:First>A.</b:First>
+            <b:Middle>Derek</b:Middle>
+          </b:Person>
+          <b:Person>
+            <b:Last>Serafini</b:Last>
+            <b:First>Arianna</b:First>
+            <b:Middle>A</b:Middle>
+          </b:Person>
+          <b:Person>
+            <b:Last>Pugh</b:Last>
+            <b:First>Eli</b:First>
+            <b:Middle>J.</b:Middle>
+          </b:Person>
+        </b:NameList>
+      </b:Author>
+    </b:Author>
+    <b:Title>Music Genre Classification</b:Title>
+    <b:RefOrder>2</b:RefOrder>
+  </b:Source>
+  <b:Source>
+    <b:Tag>Jun23</b:Tag>
+    <b:SourceType>ElectronicSource</b:SourceType>
+    <b:Guid>{231B15C7-2CF0-4DAF-A764-06BEC80E88CA}</b:Guid>
+    <b:Author>
+      <b:Author>
+        <b:NameList>
+          <b:Person>
+            <b:Last>Zhang</b:Last>
+            <b:First>Junfei</b:First>
+          </b:Person>
+        </b:NameList>
+      </b:Author>
+    </b:Author>
+    <b:Title>Music Genre Classification with ResNet and Bi-GRU Using Visual Spectrograms</b:Title>
+    <b:Year>2023</b:Year>
+    <b:RefOrder>3</b:RefOrder>
+  </b:Source>
+  <b:Source>
+    <b:Tag>HeK15</b:Tag>
+    <b:SourceType>ElectronicSource</b:SourceType>
+    <b:Guid>{36BC317D-156C-4255-A5F5-6DD052871A8A}</b:Guid>
+    <b:Author>
+      <b:Author>
+        <b:NameList>
+          <b:Person>
+            <b:Last>He</b:Last>
+            <b:First>Kaiming</b:First>
+          </b:Person>
+          <b:Person>
+            <b:Last>Zhang</b:Last>
+            <b:First>Xiangyu,</b:First>
+            <b:Middle>Ren, Shaoqing</b:Middle>
+          </b:Person>
+          <b:Person>
+            <b:Last>Sun</b:Last>
+            <b:First>Jian</b:First>
+          </b:Person>
+        </b:NameList>
+      </b:Author>
+    </b:Author>
+    <b:Title>Deep Residual Learning for Image Recognition</b:Title>
+    <b:Year>2015</b:Year>
+    <b:RefOrder>4</b:RefOrder>
+  </b:Source>
+</b:Sources>
 </file>
 
 <file path=customXml/itemProps1.xml><?xml version="1.0" encoding="utf-8"?>
-<ds:datastoreItem xmlns:ds="http://schemas.openxmlformats.org/officeDocument/2006/customXml" ds:itemID="{9E966C7F-158E-4883-86A6-4454069232BB}">
+<ds:datastoreItem xmlns:ds="http://schemas.openxmlformats.org/officeDocument/2006/customXml" ds:itemID="{5D3CB752-3C6C-4ADB-96E5-F71CA6E6A413}">
   <ds:schemaRefs>
     <ds:schemaRef ds:uri="http://schemas.openxmlformats.org/officeDocument/2006/bibliography"/>
   </ds:schemaRefs>

</xml_diff>

<commit_message>
Updated documentation with theory
</commit_message>
<xml_diff>
--- a/docs/TCSV_article_Jimon_LucianDaniel.docx
+++ b/docs/TCSV_article_Jimon_LucianDaniel.docx
@@ -1,6 +1,6 @@
 
 <file path=word/document.xml><?xml version="1.0" encoding="utf-8"?>
-<w:document xmlns:wpc="http://schemas.microsoft.com/office/word/2010/wordprocessingCanvas" xmlns:cx="http://schemas.microsoft.com/office/drawing/2014/chartex" xmlns:cx1="http://schemas.microsoft.com/office/drawing/2015/9/8/chartex" xmlns:cx2="http://schemas.microsoft.com/office/drawing/2015/10/21/chartex" xmlns:cx3="http://schemas.microsoft.com/office/drawing/2016/5/9/chartex" xmlns:cx4="http://schemas.microsoft.com/office/drawing/2016/5/10/chartex" xmlns:cx5="http://schemas.microsoft.com/office/drawing/2016/5/11/chartex" xmlns:cx6="http://schemas.microsoft.com/office/drawing/2016/5/12/chartex" xmlns:cx7="http://schemas.microsoft.com/office/drawing/2016/5/13/chartex" xmlns:cx8="http://schemas.microsoft.com/office/drawing/2016/5/14/chartex" xmlns:mc="http://schemas.openxmlformats.org/markup-compatibility/2006" xmlns:aink="http://schemas.microsoft.com/office/drawing/2016/ink" xmlns:am3d="http://schemas.microsoft.com/office/drawing/2017/model3d" xmlns:o="urn:schemas-microsoft-com:office:office" xmlns:oel="http://schemas.microsoft.com/office/2019/extlst" xmlns:r="http://schemas.openxmlformats.org/officeDocument/2006/relationships" xmlns:m="http://schemas.openxmlformats.org/officeDocument/2006/math" xmlns:v="urn:schemas-microsoft-com:vml" xmlns:wp14="http://schemas.microsoft.com/office/word/2010/wordprocessingDrawing" xmlns:wp="http://schemas.openxmlformats.org/drawingml/2006/wordprocessingDrawing" xmlns:w10="urn:schemas-microsoft-com:office:word" xmlns:w="http://schemas.openxmlformats.org/wordprocessingml/2006/main" xmlns:w14="http://schemas.microsoft.com/office/word/2010/wordml" xmlns:w15="http://schemas.microsoft.com/office/word/2012/wordml" xmlns:w16cex="http://schemas.microsoft.com/office/word/2018/wordml/cex" xmlns:w16cid="http://schemas.microsoft.com/office/word/2016/wordml/cid" xmlns:w16="http://schemas.microsoft.com/office/word/2018/wordml" xmlns:w16du="http://schemas.microsoft.com/office/word/2023/wordml/word16du" xmlns:w16sdtdh="http://schemas.microsoft.com/office/word/2020/wordml/sdtdatahash" xmlns:w16se="http://schemas.microsoft.com/office/word/2015/wordml/symex" xmlns:wpg="http://schemas.microsoft.com/office/word/2010/wordprocessingGroup" xmlns:wpi="http://schemas.microsoft.com/office/word/2010/wordprocessingInk" xmlns:wne="http://schemas.microsoft.com/office/word/2006/wordml" xmlns:wps="http://schemas.microsoft.com/office/word/2010/wordprocessingShape" mc:Ignorable="w14 w15 w16se w16cid w16 w16cex w16sdtdh w16du wp14">
+<w:document xmlns:wpc="http://schemas.microsoft.com/office/word/2010/wordprocessingCanvas" xmlns:cx="http://schemas.microsoft.com/office/drawing/2014/chartex" xmlns:cx1="http://schemas.microsoft.com/office/drawing/2015/9/8/chartex" xmlns:cx2="http://schemas.microsoft.com/office/drawing/2015/10/21/chartex" xmlns:cx3="http://schemas.microsoft.com/office/drawing/2016/5/9/chartex" xmlns:cx4="http://schemas.microsoft.com/office/drawing/2016/5/10/chartex" xmlns:cx5="http://schemas.microsoft.com/office/drawing/2016/5/11/chartex" xmlns:cx6="http://schemas.microsoft.com/office/drawing/2016/5/12/chartex" xmlns:cx7="http://schemas.microsoft.com/office/drawing/2016/5/13/chartex" xmlns:cx8="http://schemas.microsoft.com/office/drawing/2016/5/14/chartex" xmlns:mc="http://schemas.openxmlformats.org/markup-compatibility/2006" xmlns:aink="http://schemas.microsoft.com/office/drawing/2016/ink" xmlns:am3d="http://schemas.microsoft.com/office/drawing/2017/model3d" xmlns:o="urn:schemas-microsoft-com:office:office" xmlns:oel="http://schemas.microsoft.com/office/2019/extlst" xmlns:r="http://schemas.openxmlformats.org/officeDocument/2006/relationships" xmlns:m="http://schemas.openxmlformats.org/officeDocument/2006/math" xmlns:v="urn:schemas-microsoft-com:vml" xmlns:wp14="http://schemas.microsoft.com/office/word/2010/wordprocessingDrawing" xmlns:wp="http://schemas.openxmlformats.org/drawingml/2006/wordprocessingDrawing" xmlns:w10="urn:schemas-microsoft-com:office:word" xmlns:w="http://schemas.openxmlformats.org/wordprocessingml/2006/main" xmlns:w14="http://schemas.microsoft.com/office/word/2010/wordml" xmlns:w15="http://schemas.microsoft.com/office/word/2012/wordml" xmlns:w16cex="http://schemas.microsoft.com/office/word/2018/wordml/cex" xmlns:w16cid="http://schemas.microsoft.com/office/word/2016/wordml/cid" xmlns:w16="http://schemas.microsoft.com/office/word/2018/wordml" xmlns:w16sdtdh="http://schemas.microsoft.com/office/word/2020/wordml/sdtdatahash" xmlns:w16se="http://schemas.microsoft.com/office/word/2015/wordml/symex" xmlns:wpg="http://schemas.microsoft.com/office/word/2010/wordprocessingGroup" xmlns:wpi="http://schemas.microsoft.com/office/word/2010/wordprocessingInk" xmlns:wne="http://schemas.microsoft.com/office/word/2006/wordml" xmlns:wps="http://schemas.microsoft.com/office/word/2010/wordprocessingShape" mc:Ignorable="w14 w15 w16se w16cid w16 w16cex w16sdtdh wp14">
   <w:body>
     <w:p>
       <w:pPr>
@@ -534,7 +534,19 @@
         <w:rPr>
           <w:lang w:val="en-US"/>
         </w:rPr>
-        <w:t xml:space="preserve">audio files, including Mel-frequency cepstral coefficients (MFCCs), chroma features, spectral contrast </w:t>
+        <w:t xml:space="preserve">audio files, </w:t>
+      </w:r>
+      <w:r>
+        <w:rPr>
+          <w:lang w:val="en-US"/>
+        </w:rPr>
+        <w:t>like</w:t>
+      </w:r>
+      <w:r>
+        <w:rPr>
+          <w:lang w:val="en-US"/>
+        </w:rPr>
+        <w:t xml:space="preserve"> Mel-frequency cepstral coefficients (MFCCs), chroma features, spectral contrast </w:t>
       </w:r>
       <w:r>
         <w:rPr>
@@ -709,49 +721,7 @@
         <w:rPr>
           <w:lang w:val="en-US"/>
         </w:rPr>
-        <w:t xml:space="preserve">When talking about complex classification problems which require a robust CNN architecture, a starting point can be the use of pretrained </w:t>
-      </w:r>
-      <w:proofErr w:type="spellStart"/>
-      <w:r>
-        <w:rPr>
-          <w:lang w:val="en-US"/>
-        </w:rPr>
-        <w:t>ResNet</w:t>
-      </w:r>
-      <w:proofErr w:type="spellEnd"/>
-      <w:r>
-        <w:rPr>
-          <w:lang w:val="en-US"/>
-        </w:rPr>
-        <w:t xml:space="preserve"> models which can be deployed and fine-tuned for the current task []. In [] the authors managed to combine </w:t>
-      </w:r>
-      <w:proofErr w:type="spellStart"/>
-      <w:r>
-        <w:rPr>
-          <w:lang w:val="en-US"/>
-        </w:rPr>
-        <w:t>ResNet</w:t>
-      </w:r>
-      <w:proofErr w:type="spellEnd"/>
-      <w:r>
-        <w:rPr>
-          <w:lang w:val="en-US"/>
-        </w:rPr>
-        <w:t xml:space="preserve"> with </w:t>
-      </w:r>
-      <w:proofErr w:type="spellStart"/>
-      <w:r>
-        <w:rPr>
-          <w:lang w:val="en-US"/>
-        </w:rPr>
-        <w:t>BiGRU</w:t>
-      </w:r>
-      <w:proofErr w:type="spellEnd"/>
-      <w:r>
-        <w:rPr>
-          <w:lang w:val="en-US"/>
-        </w:rPr>
-        <w:t xml:space="preserve"> (Bi-gated recurrent unit), obtaining a final accuracy of 90%, which situates it as one of the best performances for genre classification.</w:t>
+        <w:t>When talking about complex classification problems which require a robust CNN architecture, a starting point can be the use of pretrained ResNet models which can be deployed and fine-tuned for the current task []. In [] the authors managed to combine ResNet with BiGRU (Bi-gated recurrent unit), obtaining a final accuracy of 90%, which situates it as one of the best performances for genre classification.</w:t>
       </w:r>
     </w:p>
     <w:p>
@@ -849,21 +819,63 @@
         <w:rPr>
           <w:lang w:val="en-US"/>
         </w:rPr>
-        <w:t xml:space="preserve">is treating the topic of music genre classification once again in an investigation manner, presenting a 3-layern CNN model, a SVM using an RBF (radial basis function) as kernel and the classic KNN (K-Nearest Neighbors) algorithms. The results show a significant difference in the preparation of the data, e.g. for </w:t>
-      </w:r>
-      <w:proofErr w:type="gramStart"/>
-      <w:r>
-        <w:rPr>
-          <w:lang w:val="en-US"/>
-        </w:rPr>
-        <w:t>the CNN</w:t>
-      </w:r>
-      <w:proofErr w:type="gramEnd"/>
-      <w:r>
-        <w:rPr>
-          <w:lang w:val="en-US"/>
-        </w:rPr>
-        <w:t xml:space="preserve"> the final accuracy was 82% if the data was preprocessed, and 53% otherwise.</w:t>
+        <w:t xml:space="preserve">is treating the topic of music genre classification once again in an investigation manner, presenting a 3-layern CNN model, a SVM using an RBF (radial basis function) as kernel and the classic KNN (K-Nearest Neighbors) algorithms. The results show a significant difference in the preparation of the data, </w:t>
+      </w:r>
+      <w:r>
+        <w:rPr>
+          <w:lang w:val="en-US"/>
+        </w:rPr>
+        <w:t>e.g.,</w:t>
+      </w:r>
+      <w:r>
+        <w:rPr>
+          <w:lang w:val="en-US"/>
+        </w:rPr>
+        <w:t xml:space="preserve"> for the CNN the final accuracy was 82% if the data was preprocessed, and 53% otherwise.</w:t>
+      </w:r>
+    </w:p>
+    <w:p>
+      <w:pPr>
+        <w:pStyle w:val="BodyText"/>
+        <w:rPr>
+          <w:lang w:val="en-US"/>
+        </w:rPr>
+      </w:pPr>
+      <w:r>
+        <w:rPr>
+          <w:lang w:val="en-US"/>
+        </w:rPr>
+        <w:t>Base</w:t>
+      </w:r>
+      <w:r>
+        <w:rPr>
+          <w:lang w:val="en-US"/>
+        </w:rPr>
+        <w:t>d</w:t>
+      </w:r>
+      <w:r>
+        <w:rPr>
+          <w:lang w:val="en-US"/>
+        </w:rPr>
+        <w:t xml:space="preserve"> on the mentioned </w:t>
+      </w:r>
+      <w:r>
+        <w:rPr>
+          <w:lang w:val="en-US"/>
+        </w:rPr>
+        <w:t>research</w:t>
+      </w:r>
+      <w:r>
+        <w:rPr>
+          <w:lang w:val="en-US"/>
+        </w:rPr>
+        <w:t xml:space="preserve"> and many other papers, notebooks and presentations (mentioned in the Bibliography section of this paper), it can be </w:t>
+      </w:r>
+      <w:r>
+        <w:rPr>
+          <w:lang w:val="en-US"/>
+        </w:rPr>
+        <w:t>perceived that the problem of genre classification is a rather complicated task which can underperform in many cases and it is extremely dependent on the features, dimension and quality of the training set and the overall musical characteristic of different songs, as some genres can overlap, and the limitations are plenty. Therefore, a comparison of methods can help the domain in advancing and enhancing the classification process.</w:t>
       </w:r>
     </w:p>
     <w:p>
@@ -890,12 +902,75 @@
       <w:pPr>
         <w:pStyle w:val="BodyText"/>
         <w:ind w:firstLine="0"/>
+        <w:rPr>
+          <w:lang w:val="en-US"/>
+        </w:rPr>
       </w:pPr>
       <w:r>
         <w:tab/>
       </w:r>
       <w:r>
-        <w:t>Musical genres play a pivotal role in the classification and organization of music. Each genre encapsulates distinct musical characteristics, including specific rhythmic patterns, harmonic structures, melodic contours, and instrumentation. These genres are crucial for various applications, including music recommendation systems, automated playlist generation, and enhancing user experience in digital music platforms. Understanding and correctly identifying musical genres enable efficient navigation and enjoyment of vast music libraries.</w:t>
+        <w:t xml:space="preserve">Musical genres play a </w:t>
+      </w:r>
+      <w:r>
+        <w:rPr>
+          <w:lang w:val="en-US"/>
+        </w:rPr>
+        <w:t xml:space="preserve">crucial </w:t>
+      </w:r>
+      <w:r>
+        <w:t xml:space="preserve">role in the classification and organization of music. Each genre </w:t>
+      </w:r>
+      <w:r>
+        <w:rPr>
+          <w:lang w:val="en-US"/>
+        </w:rPr>
+        <w:t>has</w:t>
+      </w:r>
+      <w:r>
+        <w:t xml:space="preserve"> distinct musical characteristics, including specific rhythmic patterns, harmonic structures, melodi</w:t>
+      </w:r>
+      <w:r>
+        <w:rPr>
+          <w:lang w:val="en-US"/>
+        </w:rPr>
+        <w:t>city</w:t>
+      </w:r>
+      <w:r>
+        <w:t xml:space="preserve">, and instrumentation. These genres are </w:t>
+      </w:r>
+      <w:r>
+        <w:rPr>
+          <w:lang w:val="en-US"/>
+        </w:rPr>
+        <w:t>used</w:t>
+      </w:r>
+      <w:r>
+        <w:t xml:space="preserve"> for various applications, including music recommendation systems, automated playlist generation, and enhancing user experience in digital music platforms</w:t>
+      </w:r>
+      <w:r>
+        <w:rPr>
+          <w:lang w:val="en-US"/>
+        </w:rPr>
+        <w:t xml:space="preserve"> (for example Spotify, YouTube etc.)</w:t>
+      </w:r>
+      <w:r>
+        <w:t xml:space="preserve">. Understanding and identifying musical genres </w:t>
+      </w:r>
+      <w:r>
+        <w:rPr>
+          <w:lang w:val="en-US"/>
+        </w:rPr>
+        <w:t>create</w:t>
+      </w:r>
+      <w:r>
+        <w:t xml:space="preserve"> efficient navigation </w:t>
+      </w:r>
+      <w:r>
+        <w:rPr>
+          <w:lang w:val="en-US"/>
+        </w:rPr>
+        <w:t>and enhance the satisfaction of the users, but could also help learn music for student, as they could compare genres which are shown to them based on reliable algorithms.</w:t>
       </w:r>
     </w:p>
     <w:p>
@@ -911,26 +986,29 @@
         <w:pStyle w:val="BodyText"/>
       </w:pPr>
       <w:r>
-        <w:t>The preprocessing of audio data is essential to convert raw audio signals into a suitable format for machine learning models. Raw audio is typically high-dimensional and contains noise, which can degrade the performance of classifiers. Preprocessing steps such as normalization, silence removal, and noise reduction improve the signal-to-noise ratio, making the data more tractable.</w:t>
-      </w:r>
-    </w:p>
-    <w:p>
-      <w:pPr>
-        <w:pStyle w:val="BodyText"/>
-        <w:numPr>
-          <w:ilvl w:val="0"/>
-          <w:numId w:val="27"/>
-        </w:numPr>
-        <w:ind w:left="567" w:hanging="284"/>
+        <w:t xml:space="preserve">The preprocessing of audio data is essential to convert raw audio signals into a </w:t>
+      </w:r>
+      <w:r>
+        <w:rPr>
+          <w:lang w:val="en-US"/>
+        </w:rPr>
+        <w:t>proper</w:t>
+      </w:r>
+      <w:r>
+        <w:t xml:space="preserve"> format for machine learning </w:t>
+      </w:r>
+      <w:r>
+        <w:lastRenderedPageBreak/>
+        <w:t>models. Raw audio is typically high-dimensional and contains noise, which can degrade the performance of classifiers. Preprocessing steps such as normalization, silence removal, and noise reduction improve the signal-to-noise ratio, making the data more tractable.</w:t>
+      </w:r>
+    </w:p>
+    <w:p>
+      <w:pPr>
+        <w:pStyle w:val="BodyText"/>
       </w:pPr>
       <w:r>
         <w:t>Feature extraction transforms raw audio data into a set of numerical features that capture the essential characteristics of the audio signal. Some of the key features include:</w:t>
       </w:r>
-    </w:p>
-    <w:p>
-      <w:pPr>
-        <w:pStyle w:val="BodyText"/>
-      </w:pPr>
     </w:p>
     <w:p>
       <w:pPr>
@@ -942,8 +1020,43 @@
         <w:ind w:left="567" w:hanging="283"/>
       </w:pPr>
       <w:r>
-        <w:lastRenderedPageBreak/>
-        <w:t>Mel-frequency Cepstral Coefficients (MFCCs): MFCCs are derived from the Fourier transform of the audio signal and represent the short-term power spectrum. They are particularly effective in capturing the timbral texture of the audio.</w:t>
+        <w:t>Mel-frequency</w:t>
+      </w:r>
+      <w:r>
+        <w:rPr>
+          <w:lang w:val="en-US"/>
+        </w:rPr>
+        <w:t xml:space="preserve"> </w:t>
+      </w:r>
+      <w:r>
+        <w:t xml:space="preserve">Cepstral Coefficients (MFCCs): MFCCs are </w:t>
+      </w:r>
+      <w:r>
+        <w:rPr>
+          <w:lang w:val="en-US"/>
+        </w:rPr>
+        <w:t>extracted</w:t>
+      </w:r>
+      <w:r>
+        <w:t xml:space="preserve"> from the Fourier transform of the audio signal and represent the short-term power spectrum. They </w:t>
+      </w:r>
+      <w:r>
+        <w:rPr>
+          <w:lang w:val="en-US"/>
+        </w:rPr>
+        <w:t xml:space="preserve">can be </w:t>
+      </w:r>
+      <w:r>
+        <w:t xml:space="preserve">effective in </w:t>
+      </w:r>
+      <w:r>
+        <w:rPr>
+          <w:lang w:val="en-US"/>
+        </w:rPr>
+        <w:t>representing</w:t>
+      </w:r>
+      <w:r>
+        <w:t xml:space="preserve"> the timbral texture of the audio.</w:t>
       </w:r>
     </w:p>
     <w:p>
@@ -956,7 +1069,40 @@
         <w:ind w:left="567" w:hanging="283"/>
       </w:pPr>
       <w:r>
-        <w:t>Chroma Features: Chroma features represent the 12 different pitch classes of the musical octave, capturing harmonic and tonal content.</w:t>
+        <w:t>Chroma Features: Chroma features represent the 12 different pitch classes of the musical octave</w:t>
+      </w:r>
+      <w:r>
+        <w:rPr>
+          <w:lang w:val="en-US"/>
+        </w:rPr>
+        <w:t xml:space="preserve"> (per se, the present notes in a sequence, from C to B#)</w:t>
+      </w:r>
+      <w:r>
+        <w:rPr>
+          <w:lang w:val="en-US"/>
+        </w:rPr>
+        <w:t>,</w:t>
+      </w:r>
+      <w:r>
+        <w:rPr>
+          <w:lang w:val="en-US"/>
+        </w:rPr>
+        <w:t xml:space="preserve"> </w:t>
+      </w:r>
+      <w:r>
+        <w:rPr>
+          <w:lang w:val="en-US"/>
+        </w:rPr>
+        <w:t>hence</w:t>
+      </w:r>
+      <w:r>
+        <w:rPr>
+          <w:lang w:val="en-US"/>
+        </w:rPr>
+        <w:t xml:space="preserve"> </w:t>
+      </w:r>
+      <w:r>
+        <w:t>capturing harmonic and tonal content.</w:t>
       </w:r>
     </w:p>
     <w:p>
@@ -969,7 +1115,25 @@
         <w:ind w:left="567" w:hanging="283"/>
       </w:pPr>
       <w:r>
-        <w:t>Spectral Features: These include the spectral centroid (the center of mass of the spectrum), spectral bandwidth (the width of the spectrum), spectral roll-off (the frequency below which a certain percentage of the total spectral energy lies), and spectral flatness (a measure of how noise-like a signal is).</w:t>
+        <w:t xml:space="preserve">Spectral Features: These include the spectral centroid (the center of mass of the spectrum), spectral bandwidth (the width of the spectrum), spectral roll-off (the frequency below which a certain percentage of the total spectral energy </w:t>
+      </w:r>
+      <w:r>
+        <w:rPr>
+          <w:lang w:val="en-US"/>
+        </w:rPr>
+        <w:t>is</w:t>
+      </w:r>
+      <w:r>
+        <w:t xml:space="preserve">), and spectral flatness (a measure of </w:t>
+      </w:r>
+      <w:r>
+        <w:rPr>
+          <w:lang w:val="en-US"/>
+        </w:rPr>
+        <w:t>the noisy characteristic</w:t>
+      </w:r>
+      <w:r>
+        <w:t>).</w:t>
       </w:r>
     </w:p>
     <w:p>
@@ -998,15 +1162,148 @@
         <w:pStyle w:val="BodyText"/>
       </w:pPr>
       <w:r>
-        <w:t>Convolutional Neural Networks (CNNs) are a type of deep learning model particularly well-suited for grid-like data, such as images and spectrograms. CNNs consist of several layers, including convolutional layers that apply filters to the input data, pooling layers that reduce dimensionality, and fully connected layers that perform classification.</w:t>
-      </w:r>
-    </w:p>
-    <w:p>
-      <w:pPr>
-        <w:pStyle w:val="BodyText"/>
-      </w:pPr>
-      <w:r>
-        <w:t>CNNs are advantageous for musical genre classification because they can automatically learn complex feature representations from spectrograms, which are visual representations of the spectrum of frequencies in a sound signal as they vary with time. The ability to learn hierarchical features enables CNNs to capture both low-level features (such as edges and textures) and high-level features (such as shapes and objects) from the input data.</w:t>
+        <w:t>Convolutional Neural Networks (CNNs) are a class of deep learning models that have revolutionized the field of pattern recognition, particularly in the areas of image and audio processing. CNNs are designed to automatically and adaptively learn spatial hierarchies of features through backpropagation by using multiple building blocks, such as convolutional layers, pooling layers, and fully connected layers.</w:t>
+      </w:r>
+    </w:p>
+    <w:p>
+      <w:pPr>
+        <w:pStyle w:val="Heading3"/>
+      </w:pPr>
+      <w:r>
+        <w:t>Architecture of CNNs</w:t>
+      </w:r>
+    </w:p>
+    <w:p>
+      <w:pPr>
+        <w:pStyle w:val="BodyText"/>
+      </w:pPr>
+      <w:r>
+        <w:t>CNNs are composed of several types of layers, each serving a specific purpose:</w:t>
+      </w:r>
+    </w:p>
+    <w:p>
+      <w:pPr>
+        <w:pStyle w:val="BodyText"/>
+        <w:numPr>
+          <w:ilvl w:val="0"/>
+          <w:numId w:val="27"/>
+        </w:numPr>
+        <w:ind w:left="567" w:hanging="283"/>
+      </w:pPr>
+      <w:r>
+        <w:t>Convolutional Layers: These layers apply a set of learnable filters (kernels) to the input data. Each filter slides (convolves) across the width and height of the input volume, computing the dot product between the filter entries and the input, and producing a two-dimensional activation map of that filter. The ability to use multiple filters allows CNNs to detect various features in the input, such as edges, textures, and patterns.</w:t>
+      </w:r>
+    </w:p>
+    <w:p>
+      <w:pPr>
+        <w:pStyle w:val="BodyText"/>
+        <w:numPr>
+          <w:ilvl w:val="0"/>
+          <w:numId w:val="27"/>
+        </w:numPr>
+        <w:ind w:left="567" w:hanging="283"/>
+      </w:pPr>
+      <w:r>
+        <w:t>Pooling Layers: Pooling, or subsampling, layers reduce the spatial dimensions (width and height) of the input volume for the next convolutional layer. This downsampling process helps in reducing the computational load, controlling overfitting, and making the model invariant to small translations of the input. Common pooling operations include max pooling and average pooling.</w:t>
+      </w:r>
+    </w:p>
+    <w:p>
+      <w:pPr>
+        <w:pStyle w:val="BodyText"/>
+      </w:pPr>
+    </w:p>
+    <w:p>
+      <w:pPr>
+        <w:pStyle w:val="BodyText"/>
+        <w:numPr>
+          <w:ilvl w:val="0"/>
+          <w:numId w:val="27"/>
+        </w:numPr>
+        <w:ind w:left="567" w:hanging="283"/>
+      </w:pPr>
+      <w:r>
+        <w:t>Fully Connected Layers: After several convolutional and pooling layers, the high-level reasoning in the neural network is done via fully connected layers. These layers are similar to those in traditional neural networks and flatten the input to a vector of features, which are then fed into one or more fully connected layers to produce the final classification output.</w:t>
+      </w:r>
+    </w:p>
+    <w:p>
+      <w:pPr>
+        <w:pStyle w:val="BodyText"/>
+        <w:numPr>
+          <w:ilvl w:val="0"/>
+          <w:numId w:val="27"/>
+        </w:numPr>
+        <w:ind w:left="567" w:hanging="283"/>
+      </w:pPr>
+      <w:r>
+        <w:t>Activation Functions: Non-linear activation functions such as ReLU (Rectified Linear Unit) are applied after convolutional layers to introduce non-linearity into the model, enabling it to learn more complex functions.</w:t>
+      </w:r>
+    </w:p>
+    <w:p>
+      <w:pPr>
+        <w:pStyle w:val="Heading3"/>
+      </w:pPr>
+      <w:r>
+        <w:t>Advantages of CNNs for Musical Genre Classification</w:t>
+      </w:r>
+    </w:p>
+    <w:p>
+      <w:pPr>
+        <w:pStyle w:val="BodyText"/>
+      </w:pPr>
+      <w:r>
+        <w:t>CNNs are particularly effective for musical genre classification for several reasons:</w:t>
+      </w:r>
+    </w:p>
+    <w:p>
+      <w:pPr>
+        <w:pStyle w:val="BodyText"/>
+        <w:numPr>
+          <w:ilvl w:val="0"/>
+          <w:numId w:val="27"/>
+        </w:numPr>
+        <w:ind w:left="567" w:hanging="283"/>
+      </w:pPr>
+      <w:r>
+        <w:t>Automatic Feature Learning: One of the key strengths of CNNs is their ability to automatically learn and extract hierarchical features directly from raw input data. For musical genre classification, spectrograms—visual representations of the spectrum of frequencies in a sound signal as they vary with time—are used as input to CNNs. Unlike traditional approaches that rely on handcrafted features, CNNs can learn both low-level features (e.g., edges, textures) and high-level features (e.g., musical patterns, rhythms) from the spectrograms.</w:t>
+      </w:r>
+    </w:p>
+    <w:p>
+      <w:pPr>
+        <w:pStyle w:val="BodyText"/>
+        <w:numPr>
+          <w:ilvl w:val="0"/>
+          <w:numId w:val="27"/>
+        </w:numPr>
+        <w:ind w:left="567" w:hanging="283"/>
+      </w:pPr>
+      <w:r>
+        <w:t>Spatial Hierarchy and Locality: Convolutional layers exploit the local spatial coherence in the data, which is crucial for understanding the local patterns in spectrograms. By using local receptive fields, CNNs can capture essential patterns in different regions of the spectrogram without the need for extensive preprocessing.</w:t>
+      </w:r>
+    </w:p>
+    <w:p>
+      <w:pPr>
+        <w:pStyle w:val="BodyText"/>
+        <w:numPr>
+          <w:ilvl w:val="0"/>
+          <w:numId w:val="27"/>
+        </w:numPr>
+        <w:ind w:left="567" w:hanging="283"/>
+      </w:pPr>
+      <w:r>
+        <w:t>Invariance to Translation: Pooling layers provide translation invariance, which means that small shifts in the input (e.g., changes in tempo or pitch) do not affect the output of the network significantly. This property is particularly useful for music data, where variations in the performance do not necessarily change the genre.</w:t>
+      </w:r>
+    </w:p>
+    <w:p>
+      <w:pPr>
+        <w:pStyle w:val="BodyText"/>
+        <w:numPr>
+          <w:ilvl w:val="0"/>
+          <w:numId w:val="27"/>
+        </w:numPr>
+        <w:ind w:left="567" w:hanging="283"/>
+      </w:pPr>
+      <w:r>
+        <w:t>Scalability and Performance: CNNs have been shown to scale effectively with large datasets and can leverage parallel processing capabilities of modern GPUs, making them suitable for handling extensive and complex datasets like the GTZAN dataset.</w:t>
       </w:r>
     </w:p>
     <w:p>
@@ -1020,1353 +1317,531 @@
     <w:p>
       <w:pPr>
         <w:pStyle w:val="BodyText"/>
-      </w:pPr>
-      <w:r>
-        <w:t>Support Vector Machines (SVMs) are supervised learning models used for classification and regression tasks. SVMs work by finding the optimal hyperplane that separates data points of different classes with the maximum margin. The kernel trick allows SVMs to operate in a high-dimensional space by implicitly mapping the input features into higher-dimensional feature spaces, enabling the separation of data that is not linearly separable in the original feature space.</w:t>
-      </w:r>
-    </w:p>
-    <w:p>
-      <w:pPr>
-        <w:pStyle w:val="BodyText"/>
-      </w:pPr>
-      <w:r>
-        <w:t>SVMs are effective in high-dimensional spaces and are robust to overfitting, especially when the number of features exceeds the number of samples. This makes them suitable for audio classification tasks, where the feature space can be large and complex.</w:t>
-      </w:r>
-    </w:p>
-    <w:p>
-      <w:pPr>
-        <w:pStyle w:val="Heading2"/>
-      </w:pPr>
-      <w:r>
-        <w:t xml:space="preserve"> Random Forests (RFs)</w:t>
-      </w:r>
-    </w:p>
-    <w:p>
-      <w:pPr>
-        <w:pStyle w:val="BodyText"/>
-      </w:pPr>
-      <w:r>
-        <w:t>Random Forests (RFs) are an ensemble learning method that combines the predictions of multiple decision trees to improve classification performance. Each decision tree is trained on a bootstrap sample of the training data, and the final prediction is obtained by aggregating the predictions of all individual trees (e.g., by majority voting).</w:t>
-      </w:r>
-    </w:p>
-    <w:p>
-      <w:pPr>
-        <w:pStyle w:val="BodyText"/>
-      </w:pPr>
-    </w:p>
-    <w:p>
-      <w:pPr>
-        <w:pStyle w:val="BodyText"/>
-      </w:pPr>
-      <w:r>
-        <w:t>RFs are advantageous for musical genre classification because they provide insights into feature importance, are robust to noisy data and outliers, and can model complex interactions between features. The ensemble approach reduces the risk of overfitting and enhances the model's generalization ability.</w:t>
-      </w:r>
-    </w:p>
-    <w:p>
-      <w:pPr>
-        <w:pStyle w:val="BodyText"/>
-      </w:pPr>
-    </w:p>
-    <w:p>
-      <w:pPr>
-        <w:pStyle w:val="BodyText"/>
-      </w:pPr>
-    </w:p>
-    <w:p>
-      <w:pPr>
-        <w:pStyle w:val="BodyText"/>
-      </w:pPr>
-    </w:p>
-    <w:p>
-      <w:pPr>
-        <w:pStyle w:val="BodyText"/>
-        <w:rPr>
-          <w:lang w:val="en-US"/>
-        </w:rPr>
-      </w:pPr>
-      <w:r>
-        <w:t>Before</w:t>
-      </w:r>
-      <w:r>
-        <w:t xml:space="preserve"> you begin to format your paper, first write and save the content as a separate text file. </w:t>
-      </w:r>
-      <w:r>
-        <w:rPr>
-          <w:lang w:val="en-US"/>
-        </w:rPr>
-        <w:t>Complete all content and organizational editing before formatting. Please note sections A-D below for more information on proofreading, spelling and grammar.</w:t>
-      </w:r>
-    </w:p>
-    <w:p>
-      <w:pPr>
-        <w:pStyle w:val="BodyText"/>
-      </w:pPr>
-      <w:r>
-        <w:t>Keep your text and graphic files separate until after the text has been formatted and styled. Do not use hard tabs, and limit use of hard returns to only one return at the end of a paragraph. Do not add any kind of pagination anywhere in the paper. Do not number text heads-the template will do that for you.</w:t>
-      </w:r>
-    </w:p>
-    <w:p>
-      <w:pPr>
-        <w:pStyle w:val="Heading2"/>
-      </w:pPr>
-      <w:r>
-        <w:t>Abbreviations</w:t>
-      </w:r>
-      <w:r>
-        <w:t xml:space="preserve"> and Acronyms</w:t>
-      </w:r>
-    </w:p>
-    <w:p>
-      <w:pPr>
-        <w:pStyle w:val="BodyText"/>
-      </w:pPr>
-      <w:r>
-        <w:t xml:space="preserve">Define abbreviations and acronyms the first time they are used in the text, even after they have been defined in the abstract. Abbreviations such as IEEE, SI, MKS, CGS, </w:t>
-      </w:r>
-      <w:proofErr w:type="spellStart"/>
-      <w:r>
-        <w:t>sc</w:t>
-      </w:r>
-      <w:proofErr w:type="spellEnd"/>
-      <w:r>
-        <w:t>, dc, and rms do not have to be defined. Do not use abbreviations in the title or heads unless they are unavoidable.</w:t>
-      </w:r>
-    </w:p>
-    <w:p>
-      <w:pPr>
-        <w:pStyle w:val="Heading2"/>
-      </w:pPr>
-      <w:r>
-        <w:t>Units</w:t>
-      </w:r>
-    </w:p>
-    <w:p>
-      <w:pPr>
-        <w:pStyle w:val="bulletlist"/>
-      </w:pPr>
-      <w:r>
-        <w:t xml:space="preserve">Use </w:t>
-      </w:r>
-      <w:r>
-        <w:t>either</w:t>
-      </w:r>
-      <w:r>
-        <w:t xml:space="preserve"> SI (MKS) or CGS as primary units. (SI units are encouraged.) English units may be used as secondary units (in parentheses). An exception would be the use of English units as identifiers in trade, such as “3.5-inch disk drive”.</w:t>
-      </w:r>
-    </w:p>
-    <w:p>
-      <w:pPr>
-        <w:pStyle w:val="bulletlist"/>
-      </w:pPr>
-      <w:r>
-        <w:t xml:space="preserve">Avoid combining SI and CGS units, such as current in amperes and magnetic field in </w:t>
-      </w:r>
-      <w:proofErr w:type="spellStart"/>
-      <w:r>
-        <w:t>oersteds</w:t>
-      </w:r>
-      <w:proofErr w:type="spellEnd"/>
-      <w:r>
-        <w:t>. This often leads to confusion because equations do not balance dimensionally. If you must use mixed units, clearly state the units for each quantity that you use in an equation.</w:t>
-      </w:r>
-    </w:p>
-    <w:p>
-      <w:pPr>
-        <w:pStyle w:val="bulletlist"/>
-      </w:pPr>
-      <w:r>
-        <w:t>Do not mix complete spellings and abbreviations of units: “Wb/m2” or “</w:t>
-      </w:r>
-      <w:proofErr w:type="spellStart"/>
-      <w:r>
-        <w:t>webers</w:t>
-      </w:r>
-      <w:proofErr w:type="spellEnd"/>
-      <w:r>
-        <w:t xml:space="preserve"> per square meter”, not “</w:t>
-      </w:r>
-      <w:proofErr w:type="spellStart"/>
-      <w:r>
-        <w:t>webers</w:t>
-      </w:r>
-      <w:proofErr w:type="spellEnd"/>
-      <w:r>
-        <w:t xml:space="preserve">/m2”.  Spell out units when they appear in text: “. . . a few </w:t>
-      </w:r>
-      <w:proofErr w:type="spellStart"/>
-      <w:r>
-        <w:t>henries</w:t>
-      </w:r>
-      <w:proofErr w:type="spellEnd"/>
-      <w:r>
-        <w:t>”, not “. . . a few H”.</w:t>
-      </w:r>
-    </w:p>
-    <w:p>
-      <w:pPr>
-        <w:pStyle w:val="sponsors"/>
-        <w:framePr w:wrap="auto" w:vAnchor="page" w:hAnchor="page" w:x="918" w:y="15121"/>
-        <w:ind w:firstLine="289"/>
-      </w:pPr>
-      <w:r>
-        <w:t>Identif</w:t>
-      </w:r>
-      <w:r>
-        <w:t xml:space="preserve">y applicable </w:t>
-      </w:r>
-      <w:r>
-        <w:t>funding agency</w:t>
-      </w:r>
-      <w:r>
-        <w:t xml:space="preserve"> here. </w:t>
-      </w:r>
-      <w:r>
-        <w:rPr>
-          <w:iCs/>
-        </w:rPr>
-        <w:t>If none, delete this text box</w:t>
-      </w:r>
-      <w:r>
-        <w:rPr>
-          <w:iCs/>
-        </w:rPr>
-        <w:t>.</w:t>
-      </w:r>
-    </w:p>
-    <w:p>
-      <w:pPr>
-        <w:pStyle w:val="bulletlist"/>
-      </w:pPr>
-      <w:r>
-        <w:t xml:space="preserve">Use a zero before decimal points: “0.25”, not “.25”. Use “cm3”, not “cc”. </w:t>
-      </w:r>
-      <w:r>
-        <w:t>(</w:t>
-      </w:r>
-      <w:r>
-        <w:rPr>
+        <w:rPr>
+          <w:lang w:val="en-US"/>
+        </w:rPr>
+      </w:pPr>
+      <w:r>
+        <w:rPr>
+          <w:lang w:val="en-US"/>
+        </w:rPr>
+        <w:t>Support Vector Machines (SVMs) are powerful supervised learning models used for classification and regression tasks. The fundamental idea behind SVMs is to find the optimal hyperplane that best separates the data points of different classes by maximizing the margin, which is the distance between the hyperplane and the nearest data points from each class. These nearest data points are called support vectors, and they are critical in defining the hyperplane.</w:t>
+      </w:r>
+    </w:p>
+    <w:p>
+      <w:pPr>
+        <w:pStyle w:val="Heading3"/>
+      </w:pPr>
+      <w:r>
+        <w:t>Kernel trick</w:t>
+      </w:r>
+    </w:p>
+    <w:p>
+      <w:pPr>
+        <w:pStyle w:val="BodyText"/>
+        <w:ind w:firstLine="0"/>
+        <w:rPr>
+          <w:lang w:val="en-US"/>
+        </w:rPr>
+      </w:pPr>
+      <w:r>
+        <w:rPr>
+          <w:lang w:val="en-US"/>
+        </w:rPr>
+        <w:tab/>
+      </w:r>
+      <w:r>
+        <w:rPr>
+          <w:lang w:val="en-US"/>
+        </w:rPr>
+        <w:t xml:space="preserve">One of the most significant strengths of SVMs is the kernel trick, which allows SVMs to operate efficiently in high-dimensional spaces. The kernel trick involves using a kernel function to implicitly map the input features into a higher-dimensional feature space without explicitly performing the transformation. This enables SVMs to find a linear separation </w:t>
+      </w:r>
+      <w:r>
+        <w:rPr>
+          <w:lang w:val="en-US"/>
+        </w:rPr>
+        <w:lastRenderedPageBreak/>
+        <w:t>in the higher-dimensional space even if the data is not linearly separable in the original space.</w:t>
+      </w:r>
+    </w:p>
+    <w:p>
+      <w:pPr>
+        <w:pStyle w:val="BodyText"/>
+        <w:rPr>
+          <w:lang w:val="en-US"/>
+        </w:rPr>
+      </w:pPr>
+      <w:r>
+        <w:rPr>
+          <w:lang w:val="en-US"/>
+        </w:rPr>
+        <w:t>Common kernel functions include:</w:t>
+      </w:r>
+    </w:p>
+    <w:p>
+      <w:pPr>
+        <w:pStyle w:val="BodyText"/>
+        <w:numPr>
+          <w:ilvl w:val="0"/>
+          <w:numId w:val="27"/>
+        </w:numPr>
+        <w:ind w:left="567" w:hanging="283"/>
+      </w:pPr>
+      <w:r>
+        <w:t>Linear Kernel: Useful for linearly separable data.</w:t>
+      </w:r>
+    </w:p>
+    <w:p>
+      <w:pPr>
+        <w:pStyle w:val="BodyText"/>
+        <w:numPr>
+          <w:ilvl w:val="0"/>
+          <w:numId w:val="27"/>
+        </w:numPr>
+        <w:ind w:left="567" w:hanging="283"/>
+      </w:pPr>
+      <w:r>
+        <w:t>Polynomial Kernel: Adds polynomial features of the input data, allowing for more complex decision boundaries.</w:t>
+      </w:r>
+    </w:p>
+    <w:p>
+      <w:pPr>
+        <w:pStyle w:val="BodyText"/>
+        <w:numPr>
+          <w:ilvl w:val="0"/>
+          <w:numId w:val="27"/>
+        </w:numPr>
+        <w:ind w:left="567" w:hanging="283"/>
+      </w:pPr>
+      <w:r>
+        <w:t>Radial Basis Function (RBF) Kernel: Also known as the Gaussian kernel, it can handle non-linear relationships by creating decision boundaries that are complex shapes in the original feature space.</w:t>
+      </w:r>
+    </w:p>
+    <w:p>
+      <w:pPr>
+        <w:pStyle w:val="BodyText"/>
+        <w:numPr>
+          <w:ilvl w:val="0"/>
+          <w:numId w:val="27"/>
+        </w:numPr>
+        <w:ind w:left="567" w:hanging="283"/>
+      </w:pPr>
+      <w:r>
+        <w:t>Sigmoid Kernel: Similar to neural networks, it uses the sigmoid function to create a hyperplane.</w:t>
+      </w:r>
+    </w:p>
+    <w:p>
+      <w:pPr>
+        <w:pStyle w:val="Heading3"/>
+        <w:rPr>
+          <w:rStyle w:val="Emphasis"/>
           <w:i/>
           <w:iCs/>
         </w:rPr>
-        <w:t>bullet list</w:t>
-      </w:r>
-      <w:r>
-        <w:t>)</w:t>
-      </w:r>
-    </w:p>
-    <w:p>
-      <w:pPr>
-        <w:pStyle w:val="Heading2"/>
-      </w:pPr>
-      <w:r>
-        <w:t>Equations</w:t>
-      </w:r>
-    </w:p>
-    <w:p>
-      <w:pPr>
-        <w:pStyle w:val="BodyText"/>
-      </w:pPr>
-      <w:r>
-        <w:t>The equations are an exception to the prescribed specifications of this template. You will need to determine whether or not your equation should be typed using either the Times New Roman or the Symbol font (please no other font). To create multileveled equations, it may be necessary to treat the equation as a graphic and insert it into the text after your paper is styled.</w:t>
-      </w:r>
-    </w:p>
-    <w:p>
-      <w:pPr>
-        <w:pStyle w:val="BodyText"/>
-        <w:rPr>
-          <w:lang w:val="en-US"/>
-        </w:rPr>
-      </w:pPr>
-      <w:r>
-        <w:t xml:space="preserve">Number equations consecutively. Equation numbers, within parentheses, are to position flush right, as in (1), using a right tab stop. To make your equations more compact, you may use the solidus ( / ), the exp function, or appropriate exponents. Italicize Roman symbols for quantities and variables, but not Greek symbols. Use a long dash rather than </w:t>
-      </w:r>
-      <w:r>
-        <w:lastRenderedPageBreak/>
-        <w:t>a hyphen for a minus sign. Punctuate equations with commas or periods when they are part of a sentence, as in</w:t>
-      </w:r>
-      <w:r>
-        <w:rPr>
-          <w:lang w:val="en-US"/>
-        </w:rPr>
-        <w:t>:</w:t>
-      </w:r>
-    </w:p>
-    <w:p>
-      <w:pPr>
-        <w:pStyle w:val="equation"/>
-        <w:rPr>
-          <w:rFonts w:hint="eastAsia"/>
-        </w:rPr>
-      </w:pPr>
-      <w:r>
-        <w:tab/>
-      </w:r>
-      <w:r>
-        <w:rPr>
-          <w:rFonts w:ascii="Times New Roman" w:hAnsi="Times New Roman" w:cs="Times New Roman"/>
-          <w:i/>
-        </w:rPr>
-        <w:t>a</w:t>
-      </w:r>
-      <w:r>
-        <w:t></w:t>
-      </w:r>
-      <w:r>
-        <w:t></w:t>
-      </w:r>
-      <w:r>
-        <w:t></w:t>
-      </w:r>
-      <w:r>
-        <w:rPr>
-          <w:rFonts w:ascii="Times New Roman" w:hAnsi="Times New Roman" w:cs="Times New Roman"/>
-          <w:i/>
-        </w:rPr>
-        <w:t>b</w:t>
-      </w:r>
-      <w:r>
-        <w:t></w:t>
-      </w:r>
-      <w:r>
-        <w:t></w:t>
-      </w:r>
-      <w:r>
-        <w:t></w:t>
-      </w:r>
-      <w:r>
-        <w:t></w:t>
-      </w:r>
-      <w:r>
-        <w:t></w:t>
-      </w:r>
-      <w:r>
-        <w:tab/>
-      </w:r>
-      <w:r>
-        <w:t></w:t>
-      </w:r>
-      <w:r>
-        <w:t></w:t>
-      </w:r>
-      <w:r>
-        <w:t></w:t>
-      </w:r>
-    </w:p>
-    <w:p>
-      <w:pPr>
-        <w:pStyle w:val="BodyText"/>
-      </w:pPr>
-      <w:r>
-        <w:t>Note that the equation is centered using a center tab stop. Be sure that the symbols in your equation have been defined before or immediately following the equation. Use “(1)”, not “Eq. (1)” or “equation (1)”, except at the beginning of a sentence: “Equation (1) is . . .”</w:t>
-      </w:r>
-    </w:p>
-    <w:p>
-      <w:pPr>
-        <w:pStyle w:val="Heading2"/>
-      </w:pPr>
-      <w:r>
-        <w:t>Some Common Mistakes</w:t>
-      </w:r>
-    </w:p>
-    <w:p>
-      <w:pPr>
-        <w:pStyle w:val="bulletlist"/>
-      </w:pPr>
-      <w:r>
-        <w:t>The word “data” is plural, not singular.</w:t>
-      </w:r>
-    </w:p>
-    <w:p>
-      <w:pPr>
-        <w:pStyle w:val="bulletlist"/>
-      </w:pPr>
-      <w:r>
-        <w:t xml:space="preserve">The subscript for the permeability of vacuum </w:t>
-      </w:r>
-      <w:r>
-        <w:rPr>
-          <w:rFonts w:ascii="Symbol" w:hAnsi="Symbol" w:cs="Symbol"/>
+      </w:pPr>
+      <w:r>
+        <w:rPr>
+          <w:rStyle w:val="Emphasis"/>
           <w:i/>
           <w:iCs/>
-          <w:snapToGrid w:val="0"/>
-        </w:rPr>
-        <w:t></w:t>
-      </w:r>
-      <w:r>
-        <w:rPr>
-          <w:vertAlign w:val="subscript"/>
-        </w:rPr>
-        <w:t>0</w:t>
-      </w:r>
-      <w:r>
-        <w:t>, and other common scientific constants, is zero with subscript formatting, not a lowercase letter “o”.</w:t>
-      </w:r>
-    </w:p>
-    <w:p>
-      <w:pPr>
-        <w:pStyle w:val="bulletlist"/>
-      </w:pPr>
-      <w:r>
-        <w:t xml:space="preserve">In American </w:t>
-      </w:r>
-      <w:r>
-        <w:t>English, commas, semi</w:t>
-      </w:r>
-      <w:r>
-        <w:t>colons, periods, question and exclamation marks are located within quotation marks only when a complete thought or name is cited, such as a title or full quotation. When quotation marks are used, instead of a bold or italic typeface, to highlight a word or phrase, punctuation should appear outside of the quotation marks. A parenthetical phrase or statement at the end of a sentence is punctuated outside of the closing parenthesis (like this). (A parenthetical sentence is punctuated within the parentheses.)</w:t>
-      </w:r>
-    </w:p>
-    <w:p>
-      <w:pPr>
-        <w:pStyle w:val="bulletlist"/>
-      </w:pPr>
-      <w:r>
-        <w:t>A graph within a graph is an “inset”, not an “insert”. The word alternatively is preferred to the word “alternately” (unless you really mean something that alternates).</w:t>
-      </w:r>
-    </w:p>
-    <w:p>
-      <w:pPr>
-        <w:pStyle w:val="bulletlist"/>
-      </w:pPr>
-      <w:r>
-        <w:t>Do not use the word “essentially” to mean “approximately” or “effectively”.</w:t>
-      </w:r>
-    </w:p>
-    <w:p>
-      <w:pPr>
-        <w:pStyle w:val="bulletlist"/>
-      </w:pPr>
-      <w:r>
-        <w:t>In your paper title, if the words “that uses” can accurately replace the word “using”, capitalize the “u”; if not, keep using lower-cased.</w:t>
-      </w:r>
-    </w:p>
-    <w:p>
-      <w:pPr>
-        <w:pStyle w:val="bulletlist"/>
-      </w:pPr>
-      <w:r>
-        <w:t>Be aware of the different meanings of the homophones “affect” and “effect”, “complement” and “compliment”, “discreet” and “discrete”, “principal” and “principle”.</w:t>
-      </w:r>
-    </w:p>
-    <w:p>
-      <w:pPr>
-        <w:pStyle w:val="bulletlist"/>
-      </w:pPr>
-      <w:r>
-        <w:t>Do not confuse “imply” and “infer”.</w:t>
-      </w:r>
-    </w:p>
-    <w:p>
-      <w:pPr>
-        <w:pStyle w:val="bulletlist"/>
-      </w:pPr>
-      <w:r>
-        <w:t>The prefix “non” is not a word; it should be joined to the word it modifies, usually without a hyphen.</w:t>
-      </w:r>
-    </w:p>
-    <w:p>
-      <w:pPr>
-        <w:pStyle w:val="bulletlist"/>
-      </w:pPr>
-      <w:r>
-        <w:t>There is no period after the “et” in the Latin abbreviation “et al.”.</w:t>
-      </w:r>
-    </w:p>
-    <w:p>
-      <w:pPr>
-        <w:pStyle w:val="bulletlist"/>
-      </w:pPr>
-      <w:r>
-        <w:t>The abbreviation “i.e.” means “that is”, and the abbreviation “e.g.” means “for example”.</w:t>
-      </w:r>
-    </w:p>
-    <w:p>
-      <w:pPr>
-        <w:pStyle w:val="BodyText"/>
-      </w:pPr>
-      <w:r>
-        <w:t>An excellent style manual for science writers is [7].</w:t>
-      </w:r>
-    </w:p>
-    <w:p>
-      <w:pPr>
-        <w:pStyle w:val="Heading1"/>
-      </w:pPr>
-      <w:r>
-        <w:t xml:space="preserve">Using the </w:t>
-      </w:r>
-      <w:r>
-        <w:t>Template</w:t>
-      </w:r>
-    </w:p>
-    <w:p>
-      <w:pPr>
-        <w:pStyle w:val="BodyText"/>
-      </w:pPr>
-      <w:r>
-        <w:t>After the text edit has been completed, the paper is ready for the template. Duplicate the template file by using the Save As command, and use the naming convention prescribed by your conference for the name of your paper. In this newly created file, highlight all of the contents and import your prepared text file. You are now ready to style your paper; use the scroll down window on the left of the MS Word Formatting toolbar.</w:t>
-      </w:r>
-    </w:p>
-    <w:p>
-      <w:pPr>
-        <w:pStyle w:val="Heading2"/>
-      </w:pPr>
-      <w:r>
-        <w:t>Authors</w:t>
-      </w:r>
-      <w:r>
-        <w:t xml:space="preserve"> and Affiliations</w:t>
-      </w:r>
-    </w:p>
-    <w:p>
-      <w:pPr>
-        <w:pStyle w:val="BodyText"/>
-      </w:pPr>
-      <w:r>
-        <w:rPr>
-          <w:b/>
-        </w:rPr>
-        <w:t xml:space="preserve">The template is </w:t>
-      </w:r>
-      <w:r>
-        <w:rPr>
-          <w:b/>
-        </w:rPr>
-        <w:t>designed</w:t>
-      </w:r>
-      <w:r>
-        <w:rPr>
-          <w:b/>
-          <w:lang w:val="en-US"/>
-        </w:rPr>
-        <w:t xml:space="preserve"> for,</w:t>
-      </w:r>
-      <w:r>
-        <w:rPr>
-          <w:b/>
-        </w:rPr>
-        <w:t xml:space="preserve"> but not limited to</w:t>
-      </w:r>
-      <w:r>
-        <w:rPr>
-          <w:b/>
-          <w:lang w:val="en-US"/>
-        </w:rPr>
-        <w:t>,</w:t>
-      </w:r>
-      <w:r>
-        <w:rPr>
-          <w:b/>
-          <w:lang w:val="en-US"/>
-        </w:rPr>
-        <w:t xml:space="preserve"> </w:t>
-      </w:r>
-      <w:r>
-        <w:rPr>
-          <w:b/>
-          <w:lang w:val="en-US"/>
-        </w:rPr>
-        <w:t>six</w:t>
-      </w:r>
-      <w:r>
-        <w:rPr>
-          <w:b/>
-          <w:lang w:val="en-US"/>
-        </w:rPr>
-        <w:t xml:space="preserve"> authors.</w:t>
-      </w:r>
-      <w:r>
-        <w:rPr>
-          <w:lang w:val="en-US"/>
-        </w:rPr>
-        <w:t xml:space="preserve"> </w:t>
-      </w:r>
-      <w:r>
-        <w:rPr>
-          <w:lang w:val="en-US"/>
-        </w:rPr>
-        <w:t xml:space="preserve">A minimum of one author is required for all conference articles. </w:t>
-      </w:r>
-      <w:r>
-        <w:t>Author names should be listed starting from left to right and then moving down to the next line. This is the author sequence that will be used in future citations and by indexing services.</w:t>
-      </w:r>
-      <w:r>
-        <w:t xml:space="preserve"> </w:t>
-      </w:r>
-      <w:r>
-        <w:t>Names should not be listed in columns nor group by affiliation.</w:t>
-      </w:r>
-      <w:r>
-        <w:rPr>
-          <w:lang w:val="en-US"/>
-        </w:rPr>
-        <w:t xml:space="preserve"> </w:t>
-      </w:r>
-      <w:r>
-        <w:t>Please keep your affiliations as succinct as possible (for example, do not differentiate among departments of the same organization).</w:t>
+        </w:rPr>
+        <w:t>SVM Parameters</w:t>
+      </w:r>
+    </w:p>
+    <w:p/>
+    <w:p>
+      <w:pPr>
+        <w:pStyle w:val="BodyText"/>
+        <w:rPr>
+          <w:rStyle w:val="Emphasis"/>
+          <w:i w:val="0"/>
+          <w:iCs w:val="0"/>
+        </w:rPr>
+      </w:pPr>
+      <w:r>
+        <w:rPr>
+          <w:rStyle w:val="Emphasis"/>
+          <w:i w:val="0"/>
+          <w:iCs w:val="0"/>
+        </w:rPr>
+        <w:t>To effectively utilize SVMs for classification, several hyperparameters need to be tuned:</w:t>
+      </w:r>
+    </w:p>
+    <w:p>
+      <w:pPr>
+        <w:pStyle w:val="BodyText"/>
+        <w:numPr>
+          <w:ilvl w:val="0"/>
+          <w:numId w:val="27"/>
+        </w:numPr>
+        <w:ind w:left="567" w:hanging="283"/>
+      </w:pPr>
+      <w:r>
+        <w:t>Kernel: Specifies the type of kernel function to use (e.g., linear, polynomial, RBF).</w:t>
+      </w:r>
+    </w:p>
+    <w:p>
+      <w:pPr>
+        <w:pStyle w:val="BodyText"/>
+        <w:numPr>
+          <w:ilvl w:val="0"/>
+          <w:numId w:val="27"/>
+        </w:numPr>
+        <w:ind w:left="567" w:hanging="283"/>
+      </w:pPr>
+      <w:r>
+        <w:t>C (Regularization Parameter): Controls the trade-off between achieving a low training error and a low testing error. A small C value makes the decision surface smooth, while a large C value aims to classify all training examples correctly by allowing the model to overfit.</w:t>
+      </w:r>
+    </w:p>
+    <w:p>
+      <w:pPr>
+        <w:pStyle w:val="BodyText"/>
+        <w:numPr>
+          <w:ilvl w:val="0"/>
+          <w:numId w:val="27"/>
+        </w:numPr>
+        <w:ind w:left="567" w:hanging="283"/>
+      </w:pPr>
+      <w:r>
+        <w:t>Gamma (Kernel Coefficient): Defines how far the influence of a single training example reaches in the case of RBF, polynomial, and sigmoid kernels. A low gamma value means 'far' and a high gamma value means 'close'.</w:t>
+      </w:r>
+    </w:p>
+    <w:p>
+      <w:pPr>
+        <w:pStyle w:val="BodyText"/>
+        <w:numPr>
+          <w:ilvl w:val="0"/>
+          <w:numId w:val="27"/>
+        </w:numPr>
+        <w:ind w:left="567" w:hanging="283"/>
+        <w:rPr>
+          <w:rStyle w:val="Emphasis"/>
+          <w:i w:val="0"/>
+          <w:iCs w:val="0"/>
+        </w:rPr>
+      </w:pPr>
+      <w:r>
+        <w:t>Degree: Relevant only for the polynomial kernel, it specifies the degree of the polynomial function</w:t>
+      </w:r>
+      <w:r>
+        <w:rPr>
+          <w:rStyle w:val="Emphasis"/>
+          <w:i w:val="0"/>
+          <w:iCs w:val="0"/>
+        </w:rPr>
+        <w:t>.</w:t>
       </w:r>
     </w:p>
     <w:p>
       <w:pPr>
         <w:pStyle w:val="Heading3"/>
-      </w:pPr>
-      <w:r>
-        <w:t xml:space="preserve">For papers with more than six authors: </w:t>
-      </w:r>
-      <w:r>
-        <w:rPr>
-          <w:i w:val="0"/>
-        </w:rPr>
-        <w:t>Add author names horizontally, moving to a third row if needed for more than 8 authors.</w:t>
-      </w:r>
-    </w:p>
-    <w:p>
-      <w:pPr>
-        <w:pStyle w:val="Heading3"/>
-      </w:pPr>
-      <w:r>
-        <w:t xml:space="preserve">For </w:t>
-      </w:r>
-      <w:r>
-        <w:t xml:space="preserve">papers with less than </w:t>
-      </w:r>
-      <w:r>
-        <w:t>six</w:t>
-      </w:r>
-      <w:r>
-        <w:t xml:space="preserve"> authors</w:t>
-      </w:r>
-      <w:r>
-        <w:t xml:space="preserve">: </w:t>
-      </w:r>
-      <w:r>
-        <w:rPr>
-          <w:i w:val="0"/>
-        </w:rPr>
-        <w:t>To change the default, adjust the template as follows.</w:t>
-      </w:r>
-    </w:p>
-    <w:p>
-      <w:pPr>
-        <w:pStyle w:val="Heading4"/>
-      </w:pPr>
-      <w:r>
-        <w:t>Selection</w:t>
-      </w:r>
-      <w:r>
-        <w:t xml:space="preserve">: </w:t>
-      </w:r>
-      <w:r>
-        <w:rPr>
-          <w:i w:val="0"/>
-        </w:rPr>
-        <w:t>Highlight all author and affiliation lines.</w:t>
-      </w:r>
-    </w:p>
-    <w:p>
-      <w:pPr>
-        <w:pStyle w:val="Heading4"/>
-      </w:pPr>
-      <w:r>
-        <w:t>Change number of columns:</w:t>
-      </w:r>
-      <w:r>
-        <w:t xml:space="preserve"> </w:t>
-      </w:r>
-      <w:r>
-        <w:rPr>
-          <w:i w:val="0"/>
-        </w:rPr>
-        <w:t xml:space="preserve">Select the Columns icon from the MS Word Standard toolbar and then select </w:t>
-      </w:r>
-      <w:r>
-        <w:rPr>
-          <w:i w:val="0"/>
-        </w:rPr>
-        <w:t>the correct number of columns</w:t>
-      </w:r>
-      <w:r>
-        <w:rPr>
-          <w:i w:val="0"/>
-        </w:rPr>
-        <w:t xml:space="preserve"> from the selection palette.</w:t>
-      </w:r>
-    </w:p>
-    <w:p>
-      <w:pPr>
-        <w:pStyle w:val="Heading4"/>
-        <w:rPr>
-          <w:i w:val="0"/>
-        </w:rPr>
-      </w:pPr>
-      <w:r>
-        <w:t xml:space="preserve">Deletion: </w:t>
-      </w:r>
-      <w:r>
-        <w:rPr>
-          <w:i w:val="0"/>
-        </w:rPr>
-        <w:t xml:space="preserve">Delete the author and affiliation lines for the </w:t>
-      </w:r>
-      <w:r>
-        <w:rPr>
-          <w:i w:val="0"/>
-        </w:rPr>
-        <w:t>extra authors.</w:t>
-      </w:r>
-    </w:p>
-    <w:p>
-      <w:pPr>
-        <w:jc w:val="left"/>
-        <w:rPr>
+        <w:rPr>
+          <w:rStyle w:val="Emphasis"/>
           <w:i/>
           <w:iCs/>
-          <w:noProof/>
-        </w:rPr>
-      </w:pPr>
-    </w:p>
-    <w:p>
-      <w:pPr>
-        <w:pStyle w:val="Heading2"/>
-      </w:pPr>
-      <w:r>
-        <w:t>Identify</w:t>
-      </w:r>
-      <w:r>
-        <w:t xml:space="preserve"> the Headings</w:t>
-      </w:r>
-    </w:p>
-    <w:p>
-      <w:pPr>
-        <w:pStyle w:val="BodyText"/>
-      </w:pPr>
-      <w:r>
-        <w:t>Headings, or heads, are organizational devices that guide the reader through your paper. There are two types: component heads and text heads.</w:t>
-      </w:r>
-    </w:p>
-    <w:p>
-      <w:pPr>
-        <w:pStyle w:val="BodyText"/>
-      </w:pPr>
-      <w:r>
-        <w:t>Component heads identify the different components of your paper and are not topically subordinate to each other. Examples include Acknowledgments and References and, for these, the correct style to use is “Heading 5”. Use “figure caption” for your Figure captions, and “table head” for your table title. Run-in heads, such as “Abstract”, will require you to apply a style (in this case, italic) in addition to the style provided by the drop down menu to differentiate the head from the text.</w:t>
-      </w:r>
-    </w:p>
-    <w:p>
-      <w:pPr>
-        <w:pStyle w:val="BodyText"/>
-      </w:pPr>
-      <w:r>
-        <w:t>Text heads organize the topics on a relational, hierarchical basis. For example, the paper title is the primary text head because all subsequent material relates and elaborates on this one topic. If there are two or more sub-topics, the next level head (uppercase Roman numerals) should be used and, conversely, if there are not at least two sub-topics, then no subheads should be introduced. Styles named “Heading 1”, “Heading 2”, “Heading 3”, and “Heading 4” are prescribed.</w:t>
-      </w:r>
-    </w:p>
-    <w:p>
-      <w:pPr>
-        <w:pStyle w:val="Heading2"/>
-      </w:pPr>
-      <w:r>
-        <w:t>Figures and Tables</w:t>
-      </w:r>
-    </w:p>
-    <w:p>
-      <w:pPr>
-        <w:pStyle w:val="Heading4"/>
-      </w:pPr>
-      <w:r>
-        <w:t xml:space="preserve"> </w:t>
-      </w:r>
-      <w:r>
-        <w:t xml:space="preserve">Positioning Figures and Tables: </w:t>
-      </w:r>
-      <w:r>
-        <w:rPr>
-          <w:i w:val="0"/>
-        </w:rPr>
-        <w:t>Place figures and tables at the top and bottom of columns. Avoid placing them in the middle of columns. Large figures and tables may span across both columns. Figure captions should be below the figures; table heads should appear above the tables. Insert figures and tables after they are cited in the text. Use the abbreviation “Fig. 1”, even at the beginning of a sentence.</w:t>
-      </w:r>
-    </w:p>
-    <w:p>
-      <w:pPr>
-        <w:pStyle w:val="tablehead"/>
-      </w:pPr>
-      <w:r>
-        <w:t>Table Type Styles</w:t>
-      </w:r>
-    </w:p>
-    <w:tbl>
-      <w:tblPr>
-        <w:tblW w:w="0" w:type="dxa"/>
-        <w:jc w:val="center"/>
-        <w:tblBorders>
-          <w:top w:val="single" w:sz="2" w:space="0" w:color="auto"/>
-          <w:left w:val="single" w:sz="2" w:space="0" w:color="auto"/>
-          <w:bottom w:val="single" w:sz="2" w:space="0" w:color="auto"/>
-          <w:right w:val="single" w:sz="2" w:space="0" w:color="auto"/>
-          <w:insideH w:val="single" w:sz="2" w:space="0" w:color="auto"/>
-          <w:insideV w:val="single" w:sz="2" w:space="0" w:color="auto"/>
-        </w:tblBorders>
-        <w:tblLayout w:type="fixed"/>
-        <w:tblLook w:val="0000" w:firstRow="0" w:lastRow="0" w:firstColumn="0" w:lastColumn="0" w:noHBand="0" w:noVBand="0"/>
-      </w:tblPr>
-      <w:tblGrid>
-        <w:gridCol w:w="720"/>
-        <w:gridCol w:w="2340"/>
-        <w:gridCol w:w="900"/>
-        <w:gridCol w:w="900"/>
-      </w:tblGrid>
-      <w:tr>
-        <w:trPr>
-          <w:cantSplit/>
-          <w:trHeight w:val="240"/>
-          <w:tblHeader/>
-          <w:jc w:val="center"/>
-        </w:trPr>
-        <w:tc>
-          <w:tcPr>
-            <w:tcW w:w="720" w:type="dxa"/>
-            <w:vMerge w:val="restart"/>
-            <w:vAlign w:val="center"/>
-          </w:tcPr>
-          <w:p>
-            <w:pPr>
-              <w:pStyle w:val="tablecolhead"/>
-            </w:pPr>
-            <w:r>
-              <w:t>Table Head</w:t>
-            </w:r>
-          </w:p>
-        </w:tc>
-        <w:tc>
-          <w:tcPr>
-            <w:tcW w:w="4140" w:type="dxa"/>
-            <w:gridSpan w:val="3"/>
-            <w:vAlign w:val="center"/>
-          </w:tcPr>
-          <w:p>
-            <w:pPr>
-              <w:pStyle w:val="tablecolhead"/>
-            </w:pPr>
-            <w:r>
-              <w:t>Table Column Head</w:t>
-            </w:r>
-          </w:p>
-        </w:tc>
-      </w:tr>
-      <w:tr>
-        <w:trPr>
-          <w:cantSplit/>
-          <w:trHeight w:val="240"/>
-          <w:tblHeader/>
-          <w:jc w:val="center"/>
-        </w:trPr>
-        <w:tc>
-          <w:tcPr>
-            <w:tcW w:w="720" w:type="dxa"/>
-            <w:vMerge/>
-          </w:tcPr>
-          <w:p>
-            <w:pPr>
-              <w:rPr>
-                <w:sz w:val="16"/>
-                <w:szCs w:val="16"/>
-              </w:rPr>
-            </w:pPr>
-          </w:p>
-        </w:tc>
-        <w:tc>
-          <w:tcPr>
-            <w:tcW w:w="2340" w:type="dxa"/>
-            <w:vAlign w:val="center"/>
-          </w:tcPr>
-          <w:p>
-            <w:pPr>
-              <w:pStyle w:val="tablecolsubhead"/>
-            </w:pPr>
-            <w:r>
-              <w:t>Table column subhead</w:t>
-            </w:r>
-          </w:p>
-        </w:tc>
-        <w:tc>
-          <w:tcPr>
-            <w:tcW w:w="900" w:type="dxa"/>
-            <w:vAlign w:val="center"/>
-          </w:tcPr>
-          <w:p>
-            <w:pPr>
-              <w:pStyle w:val="tablecolsubhead"/>
-            </w:pPr>
-            <w:r>
-              <w:t>Subhead</w:t>
-            </w:r>
-          </w:p>
-        </w:tc>
-        <w:tc>
-          <w:tcPr>
-            <w:tcW w:w="900" w:type="dxa"/>
-            <w:vAlign w:val="center"/>
-          </w:tcPr>
-          <w:p>
-            <w:pPr>
-              <w:pStyle w:val="tablecolsubhead"/>
-            </w:pPr>
-            <w:r>
-              <w:t>Subhead</w:t>
-            </w:r>
-          </w:p>
-        </w:tc>
-      </w:tr>
-      <w:tr>
-        <w:trPr>
-          <w:trHeight w:val="320"/>
-          <w:jc w:val="center"/>
-        </w:trPr>
-        <w:tc>
-          <w:tcPr>
-            <w:tcW w:w="720" w:type="dxa"/>
-            <w:vAlign w:val="center"/>
-          </w:tcPr>
-          <w:p>
-            <w:pPr>
-              <w:pStyle w:val="tablecopy"/>
-              <w:rPr>
-                <w:sz w:val="8"/>
-                <w:szCs w:val="8"/>
-              </w:rPr>
-            </w:pPr>
-            <w:r>
-              <w:t>copy</w:t>
-            </w:r>
-          </w:p>
-        </w:tc>
-        <w:tc>
-          <w:tcPr>
-            <w:tcW w:w="2340" w:type="dxa"/>
-            <w:vAlign w:val="center"/>
-          </w:tcPr>
-          <w:p>
-            <w:pPr>
-              <w:pStyle w:val="tablecopy"/>
-            </w:pPr>
-            <w:r>
-              <w:t>More table copy</w:t>
-            </w:r>
-            <w:r>
-              <w:rPr>
-                <w:vertAlign w:val="superscript"/>
-              </w:rPr>
-              <w:t>a</w:t>
-            </w:r>
-          </w:p>
-        </w:tc>
-        <w:tc>
-          <w:tcPr>
-            <w:tcW w:w="900" w:type="dxa"/>
-            <w:vAlign w:val="center"/>
-          </w:tcPr>
-          <w:p>
-            <w:pPr>
-              <w:rPr>
-                <w:sz w:val="16"/>
-                <w:szCs w:val="16"/>
-              </w:rPr>
-            </w:pPr>
-          </w:p>
-        </w:tc>
-        <w:tc>
-          <w:tcPr>
-            <w:tcW w:w="900" w:type="dxa"/>
-            <w:vAlign w:val="center"/>
-          </w:tcPr>
-          <w:p>
-            <w:pPr>
-              <w:rPr>
-                <w:sz w:val="16"/>
-                <w:szCs w:val="16"/>
-              </w:rPr>
-            </w:pPr>
-          </w:p>
-        </w:tc>
-      </w:tr>
-    </w:tbl>
-    <w:p>
-      <w:pPr>
-        <w:pStyle w:val="tablefootnote"/>
-      </w:pPr>
-      <w:r>
-        <w:t xml:space="preserve">Sample </w:t>
-      </w:r>
-      <w:r>
-        <w:t>of</w:t>
-      </w:r>
-      <w:r>
-        <w:t xml:space="preserve"> a </w:t>
-      </w:r>
-      <w:r>
-        <w:t>Table</w:t>
-      </w:r>
-      <w:r>
-        <w:t xml:space="preserve"> </w:t>
-      </w:r>
-      <w:r>
-        <w:t>footnote</w:t>
-      </w:r>
-      <w:r>
-        <w:t xml:space="preserve">. </w:t>
-      </w:r>
-      <w:r>
-        <w:t>(</w:t>
-      </w:r>
-      <w:r>
-        <w:rPr>
-          <w:i/>
-        </w:rPr>
-        <w:t>Table footnote</w:t>
-      </w:r>
-      <w:r>
-        <w:t>)</w:t>
-      </w:r>
-    </w:p>
-    <w:p>
-      <w:pPr>
-        <w:pStyle w:val="figurecaption"/>
-      </w:pPr>
-      <w:r>
-        <w:t xml:space="preserve">Example of a figure </w:t>
-      </w:r>
-      <w:r>
-        <w:t>caption</w:t>
-      </w:r>
-      <w:r>
-        <w:t xml:space="preserve">. </w:t>
-      </w:r>
-      <w:r>
-        <w:rPr>
-          <w:iCs/>
-        </w:rPr>
-        <w:t>(</w:t>
-      </w:r>
-      <w:r>
-        <w:rPr>
+        </w:rPr>
+      </w:pPr>
+      <w:r>
+        <w:rPr>
+          <w:rStyle w:val="Emphasis"/>
           <w:i/>
           <w:iCs/>
         </w:rPr>
-        <w:t>figure caption</w:t>
-      </w:r>
-      <w:r>
-        <w:rPr>
-          <w:iCs/>
-        </w:rPr>
-        <w:t>)</w:t>
-      </w:r>
-    </w:p>
-    <w:p>
-      <w:pPr>
-        <w:pStyle w:val="BodyText"/>
-      </w:pPr>
-      <w:r>
-        <w:lastRenderedPageBreak/>
-        <w:t>Figure Labels: Use 8 point Times New Roman for Figure labels. Use words rather than symbols or abbreviations when writing Figure axis labels to avoid confusing the reader. As an example, write the quantity “Magnetization”, or “Magnetization, M”, not just “M”. If including units in the label, present them within parentheses. Do not label axes only with units. In the example, write “Magnetization (A/m)” or “Magnetization {A[m(1)]}”, not just “A/m”. Do not label axes</w:t>
-      </w:r>
-      <w:r>
-        <w:t xml:space="preserve"> </w:t>
-      </w:r>
-      <w:r>
-        <w:t>with a ratio of quantities and units. For example, write “Temperature (K)”, not “Temperature/K”.</w:t>
-      </w:r>
-    </w:p>
-    <w:p>
-      <w:pPr>
-        <w:pStyle w:val="Heading5"/>
-      </w:pPr>
-      <w:r>
-        <w:t>Acknowledgment</w:t>
-      </w:r>
-      <w:r>
-        <w:t xml:space="preserve"> </w:t>
-      </w:r>
-      <w:r>
-        <w:rPr>
-          <w:i/>
-          <w:iCs/>
-        </w:rPr>
-        <w:t>(</w:t>
-      </w:r>
-      <w:r>
-        <w:rPr>
-          <w:i/>
-          <w:iCs/>
-          <w:smallCaps w:val="0"/>
-        </w:rPr>
-        <w:t>Heading 5</w:t>
-      </w:r>
-      <w:r>
-        <w:rPr>
-          <w:i/>
-          <w:iCs/>
-        </w:rPr>
-        <w:t>)</w:t>
-      </w:r>
-    </w:p>
-    <w:p>
-      <w:pPr>
-        <w:pStyle w:val="BodyText"/>
-      </w:pPr>
-      <w:r>
-        <w:t>The preferred spelling of the word “acknowledgment” in America is without an “e” after the “g</w:t>
-      </w:r>
-      <w:r>
-        <w:t>”. Avoid the stilted expression “</w:t>
-      </w:r>
-      <w:proofErr w:type="spellStart"/>
-      <w:r>
-        <w:rPr>
-          <w:lang w:val="en-US"/>
-        </w:rPr>
-        <w:t>o</w:t>
-      </w:r>
-      <w:r>
-        <w:t>ne</w:t>
-      </w:r>
-      <w:proofErr w:type="spellEnd"/>
-      <w:r>
-        <w:t xml:space="preserve"> of us (R. B. G.) thanks </w:t>
-      </w:r>
-      <w:r>
-        <w:t>...</w:t>
-      </w:r>
-      <w:r>
-        <w:rPr>
-          <w:lang w:val="en-US"/>
-        </w:rPr>
-        <w:t xml:space="preserve">”.  </w:t>
-      </w:r>
-      <w:r>
-        <w:t>Instead, try “R. B. G. thanks</w:t>
-      </w:r>
-      <w:r>
-        <w:t>...</w:t>
-      </w:r>
-      <w:r>
-        <w:t>”.</w:t>
-      </w:r>
-      <w:r>
-        <w:rPr>
-          <w:lang w:val="en-US"/>
-        </w:rPr>
-        <w:t xml:space="preserve"> </w:t>
-      </w:r>
-      <w:r>
-        <w:t>Put spons</w:t>
-      </w:r>
-      <w:r>
-        <w:t>or acknowledgments in the unnum</w:t>
-      </w:r>
-      <w:r>
-        <w:t>bered footnote on the first page.</w:t>
-      </w:r>
-    </w:p>
-    <w:p>
-      <w:pPr>
-        <w:pStyle w:val="Heading5"/>
-      </w:pPr>
-      <w:r>
-        <w:t>References</w:t>
-      </w:r>
-    </w:p>
-    <w:p>
-      <w:pPr>
-        <w:pStyle w:val="BodyText"/>
-      </w:pPr>
-      <w:r>
-        <w:t>The template will number citations consecutively within brackets [1]. The sentence punctuation follows the bracket [2]. Refer simply to the reference number, as in [3]—do not use “Ref. [3]” or “reference [3]” except at the beginning of a sentence: “Reference [3] was the first</w:t>
-      </w:r>
-      <w:r>
-        <w:rPr>
-          <w:lang w:val="en-US"/>
-        </w:rPr>
-        <w:t xml:space="preserve"> </w:t>
-      </w:r>
-      <w:r>
-        <w:t>...</w:t>
-      </w:r>
-      <w:r>
-        <w:t>”</w:t>
-      </w:r>
-    </w:p>
-    <w:p>
-      <w:pPr>
-        <w:pStyle w:val="BodyText"/>
-      </w:pPr>
-      <w:r>
-        <w:t>Number footnotes separately in superscripts. Place the actual footnote at the bottom of the column in which it was cited. Do not put footnotes in the</w:t>
-      </w:r>
-      <w:r>
-        <w:rPr>
-          <w:lang w:val="en-US"/>
-        </w:rPr>
-        <w:t xml:space="preserve"> abstract or</w:t>
-      </w:r>
-      <w:r>
-        <w:t xml:space="preserve"> reference list. Use letters for table footnotes.</w:t>
-      </w:r>
-    </w:p>
-    <w:p>
-      <w:pPr>
-        <w:pStyle w:val="BodyText"/>
-      </w:pPr>
-      <w:r>
-        <w:t>Unless there are six au</w:t>
-      </w:r>
-      <w:r>
-        <w:t>thors or more give all authors</w:t>
-      </w:r>
-      <w:r>
-        <w:rPr>
-          <w:lang w:val="en-US"/>
-        </w:rPr>
-        <w:t xml:space="preserve">’ </w:t>
-      </w:r>
-      <w:r>
-        <w:t>names; do not use “et al.”. Papers that have not been published, even if they have been submitted for publication, should be cited as “unpublished” [4]. Papers that have been accepted for publication should be cited as “in press” [5]. Capitalize only the first word in a paper title, except for proper nouns and element symbols.</w:t>
-      </w:r>
-    </w:p>
-    <w:p>
-      <w:pPr>
-        <w:pStyle w:val="BodyText"/>
-      </w:pPr>
-      <w:r>
-        <w:t xml:space="preserve">For </w:t>
-      </w:r>
-      <w:r>
-        <w:t>papers</w:t>
-      </w:r>
-      <w:r>
-        <w:t xml:space="preserve"> published in translation journals, please give the English citation first, followed by the original foreign-language citation [6].</w:t>
+        <w:t>Advantages for Audio Classification</w:t>
       </w:r>
     </w:p>
     <w:p/>
     <w:p>
       <w:pPr>
-        <w:pStyle w:val="references"/>
-        <w:ind w:left="354" w:hanging="354"/>
-      </w:pPr>
-      <w:r>
-        <w:t xml:space="preserve">G. Eason, B. Noble, and I. N. Sneddon, “On certain integrals of Lipschitz-Hankel type involving products of Bessel functions,” Phil. Trans. Roy. Soc. London, vol. A247, pp. 529–551, April 1955. </w:t>
-      </w:r>
-      <w:r>
-        <w:rPr>
-          <w:i/>
-          <w:iCs/>
-        </w:rPr>
-        <w:t>(references)</w:t>
-      </w:r>
-    </w:p>
-    <w:p>
-      <w:pPr>
-        <w:pStyle w:val="references"/>
-        <w:ind w:left="354" w:hanging="354"/>
-      </w:pPr>
-      <w:r>
-        <w:t>J. Clerk Maxwell, A Treatise on Electricity and Magnetism, 3rd ed., vol. 2. Oxford: Clarendon, 1892, pp.68–73.</w:t>
-      </w:r>
-    </w:p>
-    <w:p>
-      <w:pPr>
-        <w:pStyle w:val="references"/>
-        <w:ind w:left="354" w:hanging="354"/>
-      </w:pPr>
-      <w:r>
-        <w:t>I. S. Jacobs and C. P. Bean, “Fine particles, thin films and exchange anisotropy,” in Magnetism, vol. III, G. T. Rado and H. Suhl, Eds. New York: Academic, 1963, pp. 271–350.</w:t>
-      </w:r>
-    </w:p>
-    <w:p>
-      <w:pPr>
-        <w:pStyle w:val="references"/>
-        <w:ind w:left="354" w:hanging="354"/>
-      </w:pPr>
-      <w:r>
-        <w:t>K. Elissa, “Title of paper if known,” unpublished.</w:t>
-      </w:r>
-    </w:p>
-    <w:p>
-      <w:pPr>
-        <w:pStyle w:val="references"/>
-        <w:ind w:left="354" w:hanging="354"/>
-      </w:pPr>
-      <w:r>
-        <w:t>R. Nicole, “Title of paper with only first word capitalized,” J. Name Stand. Abbrev., in press.</w:t>
-      </w:r>
-    </w:p>
-    <w:p>
-      <w:pPr>
-        <w:pStyle w:val="references"/>
-        <w:ind w:left="354" w:hanging="354"/>
-      </w:pPr>
-      <w:r>
-        <w:t>Y. Yorozu, M. Hirano, K. Oka, and Y. Tagawa, “Electron spectroscopy studies on magneto-optical media and plastic substrate interface,” IEEE Transl. J. Magn. Japan, vol. 2, pp. 740–741, August 1987 [Digests 9th Annual Conf. Magnetics Japan, p. 301, 1982].</w:t>
-      </w:r>
-    </w:p>
-    <w:p>
-      <w:pPr>
-        <w:pStyle w:val="references"/>
-        <w:ind w:left="354" w:hanging="354"/>
-      </w:pPr>
-      <w:r>
-        <w:t>M. Young, The Technical Writer</w:t>
-      </w:r>
-      <w:r>
-        <w:t>’</w:t>
-      </w:r>
-      <w:r>
-        <w:t>s Handbook. Mill Valley, CA: University Science, 1989.</w:t>
-      </w:r>
-    </w:p>
-    <w:p>
-      <w:pPr>
-        <w:pStyle w:val="references"/>
+        <w:pStyle w:val="BodyText"/>
+        <w:rPr>
+          <w:rStyle w:val="Emphasis"/>
+          <w:i w:val="0"/>
+          <w:iCs w:val="0"/>
+        </w:rPr>
+      </w:pPr>
+      <w:r>
+        <w:rPr>
+          <w:rStyle w:val="Emphasis"/>
+          <w:i w:val="0"/>
+          <w:iCs w:val="0"/>
+        </w:rPr>
+        <w:t>SVMs are particularly suitable for audio classification tasks due to their robustness in high-dimensional feature spaces. Audio data, when transformed into features such as Mel-frequency Cepstral Coefficients (MFCCs), chroma features, and spectral features, often results in a large and complex feature space. SVMs can handle this complexity effectively.</w:t>
+      </w:r>
+    </w:p>
+    <w:p>
+      <w:pPr>
+        <w:pStyle w:val="BodyText"/>
         <w:numPr>
           <w:ilvl w:val="0"/>
-          <w:numId w:val="0"/>
+          <w:numId w:val="27"/>
         </w:numPr>
-        <w:ind w:left="360" w:hanging="360"/>
-      </w:pPr>
-    </w:p>
-    <w:p>
-      <w:pPr>
-        <w:pStyle w:val="references"/>
+        <w:ind w:left="567" w:hanging="283"/>
+      </w:pPr>
+      <w:r>
+        <w:t>Effective in High-Dimensional Spaces: SVMs perform well in scenarios where the number of features is large compared to the number of samples, making them ideal for audio classification.</w:t>
+      </w:r>
+    </w:p>
+    <w:p>
+      <w:pPr>
+        <w:pStyle w:val="BodyText"/>
         <w:numPr>
           <w:ilvl w:val="0"/>
-          <w:numId w:val="0"/>
+          <w:numId w:val="27"/>
         </w:numPr>
-        <w:spacing w:line="240" w:lineRule="auto"/>
-        <w:ind w:left="360" w:hanging="360"/>
-        <w:jc w:val="center"/>
-        <w:rPr>
-          <w:rFonts w:eastAsia="SimSun"/>
-          <w:b/>
-          <w:noProof w:val="0"/>
-          <w:color w:val="FF0000"/>
-          <w:spacing w:val="-1"/>
-          <w:sz w:val="20"/>
-          <w:szCs w:val="20"/>
-          <w:lang w:val="x-none" w:eastAsia="x-none"/>
-        </w:rPr>
-        <w:sectPr>
-          <w:type w:val="continuous"/>
-          <w:pgSz w:w="11906" w:h="16838" w:code="9"/>
-          <w:pgMar w:top="1080" w:right="907" w:bottom="1440" w:left="907" w:header="720" w:footer="720" w:gutter="0"/>
-          <w:cols w:num="2" w:space="360"/>
-          <w:docGrid w:linePitch="360"/>
-        </w:sectPr>
-      </w:pPr>
+        <w:ind w:left="567" w:hanging="283"/>
+      </w:pPr>
+      <w:r>
+        <w:t>Robust to Overfitting: Proper regularization ensures that SVMs are less likely to overfit, even in high-dimensional spaces.</w:t>
+      </w:r>
+    </w:p>
+    <w:p>
+      <w:pPr>
+        <w:pStyle w:val="BodyText"/>
+        <w:numPr>
+          <w:ilvl w:val="0"/>
+          <w:numId w:val="27"/>
+        </w:numPr>
+        <w:ind w:left="567" w:hanging="283"/>
+      </w:pPr>
+      <w:r>
+        <w:t>Flexibility with Kernels: The ability to choose different kernel functions allows SVMs to model various types of relationships in the data.</w:t>
+      </w:r>
+    </w:p>
+    <w:p>
+      <w:pPr>
+        <w:pStyle w:val="BodyText"/>
+        <w:rPr>
+          <w:lang w:val="en-US"/>
+        </w:rPr>
+      </w:pPr>
+    </w:p>
+    <w:p>
+      <w:pPr>
+        <w:pStyle w:val="BodyText"/>
+      </w:pPr>
+    </w:p>
+    <w:p>
+      <w:pPr>
+        <w:pStyle w:val="Heading2"/>
+      </w:pPr>
+      <w:r>
+        <w:t xml:space="preserve"> Random Forests (RFs)</w:t>
+      </w:r>
+    </w:p>
+    <w:p>
+      <w:pPr>
+        <w:pStyle w:val="BodyText"/>
+      </w:pPr>
+      <w:r>
+        <w:t xml:space="preserve">Random Forests (RFs) are an ensemble learning method that improves classification performance by combining the predictions of multiple decision trees. The </w:t>
+      </w:r>
+      <w:r>
+        <w:rPr>
+          <w:lang w:val="en-US"/>
+        </w:rPr>
+        <w:t>main</w:t>
+      </w:r>
+      <w:r>
+        <w:t xml:space="preserve"> idea behind RFs is to create a 'forest' of decision trees</w:t>
+      </w:r>
+      <w:r>
+        <w:rPr>
+          <w:lang w:val="en-US"/>
+        </w:rPr>
+        <w:t xml:space="preserve"> (hence the name)</w:t>
+      </w:r>
+      <w:r>
+        <w:t>, each trained on a different subset of the data, and aggregate their predictions to make a final decision.</w:t>
+      </w:r>
+    </w:p>
+    <w:p>
+      <w:pPr>
+        <w:pStyle w:val="Heading3"/>
+      </w:pPr>
+      <w:r>
+        <w:t>Ensemble Learning</w:t>
+      </w:r>
     </w:p>
     <w:p/>
+    <w:p>
+      <w:pPr>
+        <w:pStyle w:val="BodyText"/>
+        <w:rPr>
+          <w:lang w:val="en-US"/>
+        </w:rPr>
+      </w:pPr>
+      <w:r>
+        <w:t>Ensemble learning involves combining the predictions of multiple models to produce a more accurate and robust prediction than any individual model could achieve. In the case of RFs, the ensemble consists of numerous decision trees. Each tree is trained on a bootstrap sample (a random subset with replacement) of the training data. The final prediction is made by aggregating the predictions of all individual trees, typically through majority voting for classification tasks.</w:t>
+      </w:r>
+    </w:p>
+    <w:p>
+      <w:pPr>
+        <w:pStyle w:val="Heading3"/>
+      </w:pPr>
+      <w:r>
+        <w:t>Advantages for Musical Genre Classification</w:t>
+      </w:r>
+    </w:p>
+    <w:p/>
+    <w:p>
+      <w:pPr>
+        <w:pStyle w:val="BodyText"/>
+        <w:rPr>
+          <w:lang w:val="en-US"/>
+        </w:rPr>
+      </w:pPr>
+      <w:r>
+        <w:rPr>
+          <w:lang w:val="en-US"/>
+        </w:rPr>
+        <w:t>RFs offer several advantages for musical genre classification:</w:t>
+      </w:r>
+    </w:p>
+    <w:p>
+      <w:pPr>
+        <w:pStyle w:val="BodyText"/>
+        <w:numPr>
+          <w:ilvl w:val="0"/>
+          <w:numId w:val="27"/>
+        </w:numPr>
+        <w:ind w:left="567" w:hanging="283"/>
+      </w:pPr>
+      <w:r>
+        <w:t xml:space="preserve">Feature Importance: RFs </w:t>
+      </w:r>
+      <w:r>
+        <w:rPr>
+          <w:lang w:val="en-US"/>
+        </w:rPr>
+        <w:t>can emphasize the</w:t>
+      </w:r>
+      <w:r>
+        <w:t xml:space="preserve"> importance of each feature in making predictions. This helps in understanding which features contribute most to distinguishing between musical genres.</w:t>
+      </w:r>
+    </w:p>
+    <w:p>
+      <w:pPr>
+        <w:pStyle w:val="BodyText"/>
+        <w:numPr>
+          <w:ilvl w:val="0"/>
+          <w:numId w:val="27"/>
+        </w:numPr>
+        <w:ind w:left="567" w:hanging="283"/>
+      </w:pPr>
+      <w:r>
+        <w:t>Robustness to Noisy Data and Outliers: By averaging the predictions of multiple trees, RFs reduce the impact of noisy data and outliers, leading to more stable and reliable predictions.</w:t>
+      </w:r>
+    </w:p>
+    <w:p>
+      <w:pPr>
+        <w:pStyle w:val="BodyText"/>
+        <w:numPr>
+          <w:ilvl w:val="0"/>
+          <w:numId w:val="27"/>
+        </w:numPr>
+        <w:ind w:left="567" w:hanging="283"/>
+      </w:pPr>
+      <w:r>
+        <w:t>Handling Complex Interactions: RFs can model complex interactions between features, making them suitable for tasks where the relationships between features are not straightforward.</w:t>
+      </w:r>
+    </w:p>
+    <w:p>
+      <w:pPr>
+        <w:pStyle w:val="BodyText"/>
+        <w:numPr>
+          <w:ilvl w:val="0"/>
+          <w:numId w:val="27"/>
+        </w:numPr>
+        <w:ind w:left="567" w:hanging="283"/>
+      </w:pPr>
+      <w:r>
+        <w:t>Reduced Overfitting: The ensemble approach of combining multiple trees reduces the risk of overfitting, as individual trees are less likely to capture noise in the data.</w:t>
+      </w:r>
+    </w:p>
+    <w:p>
+      <w:pPr>
+        <w:pStyle w:val="BodyText"/>
+      </w:pPr>
+    </w:p>
+    <w:p>
+      <w:pPr>
+        <w:pStyle w:val="BodyText"/>
+        <w:ind w:firstLine="0"/>
+        <w:rPr>
+          <w:lang w:val="en-US"/>
+        </w:rPr>
+      </w:pPr>
+      <w:r>
+        <w:rPr>
+          <w:lang w:val="en-US"/>
+        </w:rPr>
+        <w:t>Considering</w:t>
+      </w:r>
+      <w:r>
+        <w:rPr>
+          <w:lang w:val="en-US"/>
+        </w:rPr>
+        <w:t xml:space="preserve"> all the presented theoretical aspects, the implementation of the comparison-related experiments will rely on the characteristic features which will be extracted and used for the training, the optimization of the used models for SVM and CNN and the correct approach of testing/refining the models.</w:t>
+      </w:r>
+    </w:p>
+    <w:p>
+      <w:pPr>
+        <w:pStyle w:val="BodyText"/>
+        <w:ind w:firstLine="0"/>
+      </w:pPr>
+    </w:p>
+    <w:p>
+      <w:pPr>
+        <w:pStyle w:val="Heading1"/>
+      </w:pPr>
+      <w:r>
+        <w:t>Implementation</w:t>
+      </w:r>
+    </w:p>
+    <w:p>
+      <w:pPr>
+        <w:pStyle w:val="BodyText"/>
+        <w:ind w:firstLine="0"/>
+      </w:pPr>
+    </w:p>
+    <w:p>
+      <w:pPr>
+        <w:pStyle w:val="Heading2"/>
+      </w:pPr>
+      <w:r>
+        <w:t>Preprocessing and feature extraction</w:t>
+      </w:r>
+    </w:p>
+    <w:p>
+      <w:pPr>
+        <w:pStyle w:val="Heading2"/>
+      </w:pPr>
+      <w:r>
+        <w:t>Building the models</w:t>
+      </w:r>
+    </w:p>
+    <w:p>
+      <w:pPr>
+        <w:pStyle w:val="Heading2"/>
+      </w:pPr>
+      <w:r>
+        <w:t>Training and hypertuning</w:t>
+      </w:r>
+    </w:p>
+    <w:p>
+      <w:pPr>
+        <w:pStyle w:val="Heading2"/>
+      </w:pPr>
+      <w:r>
+        <w:t>Preliminary results</w:t>
+      </w:r>
+    </w:p>
     <w:sectPr>
       <w:type w:val="continuous"/>
       <w:pgSz w:w="11906" w:h="16838" w:code="9"/>
-      <w:pgMar w:top="1080" w:right="893" w:bottom="1440" w:left="893" w:header="720" w:footer="720" w:gutter="0"/>
-      <w:cols w:space="720"/>
+      <w:pgMar w:top="1080" w:right="907" w:bottom="1440" w:left="907" w:header="720" w:footer="720" w:gutter="0"/>
+      <w:cols w:num="2" w:space="360"/>
       <w:docGrid w:linePitch="360"/>
     </w:sectPr>
   </w:body>
@@ -2374,7 +1849,7 @@
 </file>
 
 <file path=word/endnotes.xml><?xml version="1.0" encoding="utf-8"?>
-<w:endnotes xmlns:wpc="http://schemas.microsoft.com/office/word/2010/wordprocessingCanvas" xmlns:cx="http://schemas.microsoft.com/office/drawing/2014/chartex" xmlns:cx1="http://schemas.microsoft.com/office/drawing/2015/9/8/chartex" xmlns:cx2="http://schemas.microsoft.com/office/drawing/2015/10/21/chartex" xmlns:cx3="http://schemas.microsoft.com/office/drawing/2016/5/9/chartex" xmlns:cx4="http://schemas.microsoft.com/office/drawing/2016/5/10/chartex" xmlns:cx5="http://schemas.microsoft.com/office/drawing/2016/5/11/chartex" xmlns:cx6="http://schemas.microsoft.com/office/drawing/2016/5/12/chartex" xmlns:cx7="http://schemas.microsoft.com/office/drawing/2016/5/13/chartex" xmlns:cx8="http://schemas.microsoft.com/office/drawing/2016/5/14/chartex" xmlns:mc="http://schemas.openxmlformats.org/markup-compatibility/2006" xmlns:aink="http://schemas.microsoft.com/office/drawing/2016/ink" xmlns:am3d="http://schemas.microsoft.com/office/drawing/2017/model3d" xmlns:o="urn:schemas-microsoft-com:office:office" xmlns:oel="http://schemas.microsoft.com/office/2019/extlst" xmlns:r="http://schemas.openxmlformats.org/officeDocument/2006/relationships" xmlns:m="http://schemas.openxmlformats.org/officeDocument/2006/math" xmlns:v="urn:schemas-microsoft-com:vml" xmlns:wp14="http://schemas.microsoft.com/office/word/2010/wordprocessingDrawing" xmlns:wp="http://schemas.openxmlformats.org/drawingml/2006/wordprocessingDrawing" xmlns:w10="urn:schemas-microsoft-com:office:word" xmlns:w="http://schemas.openxmlformats.org/wordprocessingml/2006/main" xmlns:w14="http://schemas.microsoft.com/office/word/2010/wordml" xmlns:w15="http://schemas.microsoft.com/office/word/2012/wordml" xmlns:w16cex="http://schemas.microsoft.com/office/word/2018/wordml/cex" xmlns:w16cid="http://schemas.microsoft.com/office/word/2016/wordml/cid" xmlns:w16="http://schemas.microsoft.com/office/word/2018/wordml" xmlns:w16du="http://schemas.microsoft.com/office/word/2023/wordml/word16du" xmlns:w16sdtdh="http://schemas.microsoft.com/office/word/2020/wordml/sdtdatahash" xmlns:w16se="http://schemas.microsoft.com/office/word/2015/wordml/symex" xmlns:wpg="http://schemas.microsoft.com/office/word/2010/wordprocessingGroup" xmlns:wpi="http://schemas.microsoft.com/office/word/2010/wordprocessingInk" xmlns:wne="http://schemas.microsoft.com/office/word/2006/wordml" xmlns:wps="http://schemas.microsoft.com/office/word/2010/wordprocessingShape" mc:Ignorable="w14 w15 w16se w16cid w16 w16cex w16sdtdh w16du wp14">
+<w:endnotes xmlns:wpc="http://schemas.microsoft.com/office/word/2010/wordprocessingCanvas" xmlns:cx="http://schemas.microsoft.com/office/drawing/2014/chartex" xmlns:cx1="http://schemas.microsoft.com/office/drawing/2015/9/8/chartex" xmlns:cx2="http://schemas.microsoft.com/office/drawing/2015/10/21/chartex" xmlns:cx3="http://schemas.microsoft.com/office/drawing/2016/5/9/chartex" xmlns:cx4="http://schemas.microsoft.com/office/drawing/2016/5/10/chartex" xmlns:cx5="http://schemas.microsoft.com/office/drawing/2016/5/11/chartex" xmlns:cx6="http://schemas.microsoft.com/office/drawing/2016/5/12/chartex" xmlns:cx7="http://schemas.microsoft.com/office/drawing/2016/5/13/chartex" xmlns:cx8="http://schemas.microsoft.com/office/drawing/2016/5/14/chartex" xmlns:mc="http://schemas.openxmlformats.org/markup-compatibility/2006" xmlns:aink="http://schemas.microsoft.com/office/drawing/2016/ink" xmlns:am3d="http://schemas.microsoft.com/office/drawing/2017/model3d" xmlns:o="urn:schemas-microsoft-com:office:office" xmlns:oel="http://schemas.microsoft.com/office/2019/extlst" xmlns:r="http://schemas.openxmlformats.org/officeDocument/2006/relationships" xmlns:m="http://schemas.openxmlformats.org/officeDocument/2006/math" xmlns:v="urn:schemas-microsoft-com:vml" xmlns:wp14="http://schemas.microsoft.com/office/word/2010/wordprocessingDrawing" xmlns:wp="http://schemas.openxmlformats.org/drawingml/2006/wordprocessingDrawing" xmlns:w10="urn:schemas-microsoft-com:office:word" xmlns:w="http://schemas.openxmlformats.org/wordprocessingml/2006/main" xmlns:w14="http://schemas.microsoft.com/office/word/2010/wordml" xmlns:w15="http://schemas.microsoft.com/office/word/2012/wordml" xmlns:w16cex="http://schemas.microsoft.com/office/word/2018/wordml/cex" xmlns:w16cid="http://schemas.microsoft.com/office/word/2016/wordml/cid" xmlns:w16="http://schemas.microsoft.com/office/word/2018/wordml" xmlns:w16sdtdh="http://schemas.microsoft.com/office/word/2020/wordml/sdtdatahash" xmlns:w16se="http://schemas.microsoft.com/office/word/2015/wordml/symex" xmlns:wpg="http://schemas.microsoft.com/office/word/2010/wordprocessingGroup" xmlns:wpi="http://schemas.microsoft.com/office/word/2010/wordprocessingInk" xmlns:wne="http://schemas.microsoft.com/office/word/2006/wordml" xmlns:wps="http://schemas.microsoft.com/office/word/2010/wordprocessingShape" mc:Ignorable="w14 w15 w16se w16cid w16 w16cex w16sdtdh wp14">
   <w:endnote w:type="separator" w:id="-1">
     <w:p>
       <w:r>
@@ -2393,7 +1868,7 @@
 </file>
 
 <file path=word/footer1.xml><?xml version="1.0" encoding="utf-8"?>
-<w:ftr xmlns:wpc="http://schemas.microsoft.com/office/word/2010/wordprocessingCanvas" xmlns:cx="http://schemas.microsoft.com/office/drawing/2014/chartex" xmlns:cx1="http://schemas.microsoft.com/office/drawing/2015/9/8/chartex" xmlns:cx2="http://schemas.microsoft.com/office/drawing/2015/10/21/chartex" xmlns:cx3="http://schemas.microsoft.com/office/drawing/2016/5/9/chartex" xmlns:cx4="http://schemas.microsoft.com/office/drawing/2016/5/10/chartex" xmlns:cx5="http://schemas.microsoft.com/office/drawing/2016/5/11/chartex" xmlns:cx6="http://schemas.microsoft.com/office/drawing/2016/5/12/chartex" xmlns:cx7="http://schemas.microsoft.com/office/drawing/2016/5/13/chartex" xmlns:cx8="http://schemas.microsoft.com/office/drawing/2016/5/14/chartex" xmlns:mc="http://schemas.openxmlformats.org/markup-compatibility/2006" xmlns:aink="http://schemas.microsoft.com/office/drawing/2016/ink" xmlns:am3d="http://schemas.microsoft.com/office/drawing/2017/model3d" xmlns:o="urn:schemas-microsoft-com:office:office" xmlns:oel="http://schemas.microsoft.com/office/2019/extlst" xmlns:r="http://schemas.openxmlformats.org/officeDocument/2006/relationships" xmlns:m="http://schemas.openxmlformats.org/officeDocument/2006/math" xmlns:v="urn:schemas-microsoft-com:vml" xmlns:wp14="http://schemas.microsoft.com/office/word/2010/wordprocessingDrawing" xmlns:wp="http://schemas.openxmlformats.org/drawingml/2006/wordprocessingDrawing" xmlns:w10="urn:schemas-microsoft-com:office:word" xmlns:w="http://schemas.openxmlformats.org/wordprocessingml/2006/main" xmlns:w14="http://schemas.microsoft.com/office/word/2010/wordml" xmlns:w15="http://schemas.microsoft.com/office/word/2012/wordml" xmlns:w16cex="http://schemas.microsoft.com/office/word/2018/wordml/cex" xmlns:w16cid="http://schemas.microsoft.com/office/word/2016/wordml/cid" xmlns:w16="http://schemas.microsoft.com/office/word/2018/wordml" xmlns:w16du="http://schemas.microsoft.com/office/word/2023/wordml/word16du" xmlns:w16sdtdh="http://schemas.microsoft.com/office/word/2020/wordml/sdtdatahash" xmlns:w16se="http://schemas.microsoft.com/office/word/2015/wordml/symex" xmlns:wpg="http://schemas.microsoft.com/office/word/2010/wordprocessingGroup" xmlns:wpi="http://schemas.microsoft.com/office/word/2010/wordprocessingInk" xmlns:wne="http://schemas.microsoft.com/office/word/2006/wordml" xmlns:wps="http://schemas.microsoft.com/office/word/2010/wordprocessingShape" mc:Ignorable="w14 w15 w16se w16cid w16 w16cex w16sdtdh w16du wp14">
+<w:ftr xmlns:wpc="http://schemas.microsoft.com/office/word/2010/wordprocessingCanvas" xmlns:cx="http://schemas.microsoft.com/office/drawing/2014/chartex" xmlns:cx1="http://schemas.microsoft.com/office/drawing/2015/9/8/chartex" xmlns:cx2="http://schemas.microsoft.com/office/drawing/2015/10/21/chartex" xmlns:cx3="http://schemas.microsoft.com/office/drawing/2016/5/9/chartex" xmlns:cx4="http://schemas.microsoft.com/office/drawing/2016/5/10/chartex" xmlns:cx5="http://schemas.microsoft.com/office/drawing/2016/5/11/chartex" xmlns:cx6="http://schemas.microsoft.com/office/drawing/2016/5/12/chartex" xmlns:cx7="http://schemas.microsoft.com/office/drawing/2016/5/13/chartex" xmlns:cx8="http://schemas.microsoft.com/office/drawing/2016/5/14/chartex" xmlns:mc="http://schemas.openxmlformats.org/markup-compatibility/2006" xmlns:aink="http://schemas.microsoft.com/office/drawing/2016/ink" xmlns:am3d="http://schemas.microsoft.com/office/drawing/2017/model3d" xmlns:o="urn:schemas-microsoft-com:office:office" xmlns:oel="http://schemas.microsoft.com/office/2019/extlst" xmlns:r="http://schemas.openxmlformats.org/officeDocument/2006/relationships" xmlns:m="http://schemas.openxmlformats.org/officeDocument/2006/math" xmlns:v="urn:schemas-microsoft-com:vml" xmlns:wp14="http://schemas.microsoft.com/office/word/2010/wordprocessingDrawing" xmlns:wp="http://schemas.openxmlformats.org/drawingml/2006/wordprocessingDrawing" xmlns:w10="urn:schemas-microsoft-com:office:word" xmlns:w="http://schemas.openxmlformats.org/wordprocessingml/2006/main" xmlns:w14="http://schemas.microsoft.com/office/word/2010/wordml" xmlns:w15="http://schemas.microsoft.com/office/word/2012/wordml" xmlns:w16cex="http://schemas.microsoft.com/office/word/2018/wordml/cex" xmlns:w16cid="http://schemas.microsoft.com/office/word/2016/wordml/cid" xmlns:w16="http://schemas.microsoft.com/office/word/2018/wordml" xmlns:w16sdtdh="http://schemas.microsoft.com/office/word/2020/wordml/sdtdatahash" xmlns:w16se="http://schemas.microsoft.com/office/word/2015/wordml/symex" xmlns:wpg="http://schemas.microsoft.com/office/word/2010/wordprocessingGroup" xmlns:wpi="http://schemas.microsoft.com/office/word/2010/wordprocessingInk" xmlns:wne="http://schemas.microsoft.com/office/word/2006/wordml" xmlns:wps="http://schemas.microsoft.com/office/word/2010/wordprocessingShape" mc:Ignorable="w14 w15 w16se w16cid w16 w16cex w16sdtdh wp14">
   <w:p>
     <w:pPr>
       <w:pStyle w:val="Footer"/>
@@ -2415,7 +1890,7 @@
 </file>
 
 <file path=word/footnotes.xml><?xml version="1.0" encoding="utf-8"?>
-<w:footnotes xmlns:wpc="http://schemas.microsoft.com/office/word/2010/wordprocessingCanvas" xmlns:cx="http://schemas.microsoft.com/office/drawing/2014/chartex" xmlns:cx1="http://schemas.microsoft.com/office/drawing/2015/9/8/chartex" xmlns:cx2="http://schemas.microsoft.com/office/drawing/2015/10/21/chartex" xmlns:cx3="http://schemas.microsoft.com/office/drawing/2016/5/9/chartex" xmlns:cx4="http://schemas.microsoft.com/office/drawing/2016/5/10/chartex" xmlns:cx5="http://schemas.microsoft.com/office/drawing/2016/5/11/chartex" xmlns:cx6="http://schemas.microsoft.com/office/drawing/2016/5/12/chartex" xmlns:cx7="http://schemas.microsoft.com/office/drawing/2016/5/13/chartex" xmlns:cx8="http://schemas.microsoft.com/office/drawing/2016/5/14/chartex" xmlns:mc="http://schemas.openxmlformats.org/markup-compatibility/2006" xmlns:aink="http://schemas.microsoft.com/office/drawing/2016/ink" xmlns:am3d="http://schemas.microsoft.com/office/drawing/2017/model3d" xmlns:o="urn:schemas-microsoft-com:office:office" xmlns:oel="http://schemas.microsoft.com/office/2019/extlst" xmlns:r="http://schemas.openxmlformats.org/officeDocument/2006/relationships" xmlns:m="http://schemas.openxmlformats.org/officeDocument/2006/math" xmlns:v="urn:schemas-microsoft-com:vml" xmlns:wp14="http://schemas.microsoft.com/office/word/2010/wordprocessingDrawing" xmlns:wp="http://schemas.openxmlformats.org/drawingml/2006/wordprocessingDrawing" xmlns:w10="urn:schemas-microsoft-com:office:word" xmlns:w="http://schemas.openxmlformats.org/wordprocessingml/2006/main" xmlns:w14="http://schemas.microsoft.com/office/word/2010/wordml" xmlns:w15="http://schemas.microsoft.com/office/word/2012/wordml" xmlns:w16cex="http://schemas.microsoft.com/office/word/2018/wordml/cex" xmlns:w16cid="http://schemas.microsoft.com/office/word/2016/wordml/cid" xmlns:w16="http://schemas.microsoft.com/office/word/2018/wordml" xmlns:w16du="http://schemas.microsoft.com/office/word/2023/wordml/word16du" xmlns:w16sdtdh="http://schemas.microsoft.com/office/word/2020/wordml/sdtdatahash" xmlns:w16se="http://schemas.microsoft.com/office/word/2015/wordml/symex" xmlns:wpg="http://schemas.microsoft.com/office/word/2010/wordprocessingGroup" xmlns:wpi="http://schemas.microsoft.com/office/word/2010/wordprocessingInk" xmlns:wne="http://schemas.microsoft.com/office/word/2006/wordml" xmlns:wps="http://schemas.microsoft.com/office/word/2010/wordprocessingShape" mc:Ignorable="w14 w15 w16se w16cid w16 w16cex w16sdtdh w16du wp14">
+<w:footnotes xmlns:wpc="http://schemas.microsoft.com/office/word/2010/wordprocessingCanvas" xmlns:cx="http://schemas.microsoft.com/office/drawing/2014/chartex" xmlns:cx1="http://schemas.microsoft.com/office/drawing/2015/9/8/chartex" xmlns:cx2="http://schemas.microsoft.com/office/drawing/2015/10/21/chartex" xmlns:cx3="http://schemas.microsoft.com/office/drawing/2016/5/9/chartex" xmlns:cx4="http://schemas.microsoft.com/office/drawing/2016/5/10/chartex" xmlns:cx5="http://schemas.microsoft.com/office/drawing/2016/5/11/chartex" xmlns:cx6="http://schemas.microsoft.com/office/drawing/2016/5/12/chartex" xmlns:cx7="http://schemas.microsoft.com/office/drawing/2016/5/13/chartex" xmlns:cx8="http://schemas.microsoft.com/office/drawing/2016/5/14/chartex" xmlns:mc="http://schemas.openxmlformats.org/markup-compatibility/2006" xmlns:aink="http://schemas.microsoft.com/office/drawing/2016/ink" xmlns:am3d="http://schemas.microsoft.com/office/drawing/2017/model3d" xmlns:o="urn:schemas-microsoft-com:office:office" xmlns:oel="http://schemas.microsoft.com/office/2019/extlst" xmlns:r="http://schemas.openxmlformats.org/officeDocument/2006/relationships" xmlns:m="http://schemas.openxmlformats.org/officeDocument/2006/math" xmlns:v="urn:schemas-microsoft-com:vml" xmlns:wp14="http://schemas.microsoft.com/office/word/2010/wordprocessingDrawing" xmlns:wp="http://schemas.openxmlformats.org/drawingml/2006/wordprocessingDrawing" xmlns:w10="urn:schemas-microsoft-com:office:word" xmlns:w="http://schemas.openxmlformats.org/wordprocessingml/2006/main" xmlns:w14="http://schemas.microsoft.com/office/word/2010/wordml" xmlns:w15="http://schemas.microsoft.com/office/word/2012/wordml" xmlns:w16cex="http://schemas.microsoft.com/office/word/2018/wordml/cex" xmlns:w16cid="http://schemas.microsoft.com/office/word/2016/wordml/cid" xmlns:w16="http://schemas.microsoft.com/office/word/2018/wordml" xmlns:w16sdtdh="http://schemas.microsoft.com/office/word/2020/wordml/sdtdatahash" xmlns:w16se="http://schemas.microsoft.com/office/word/2015/wordml/symex" xmlns:wpg="http://schemas.microsoft.com/office/word/2010/wordprocessingGroup" xmlns:wpi="http://schemas.microsoft.com/office/word/2010/wordprocessingInk" xmlns:wne="http://schemas.microsoft.com/office/word/2006/wordml" xmlns:wps="http://schemas.microsoft.com/office/word/2010/wordprocessingShape" mc:Ignorable="w14 w15 w16se w16cid w16 w16cex w16sdtdh wp14">
   <w:footnote w:type="separator" w:id="-1">
     <w:p>
       <w:r>
@@ -2434,7 +1909,7 @@
 </file>
 
 <file path=word/numbering.xml><?xml version="1.0" encoding="utf-8"?>
-<w:numbering xmlns:wpc="http://schemas.microsoft.com/office/word/2010/wordprocessingCanvas" xmlns:cx="http://schemas.microsoft.com/office/drawing/2014/chartex" xmlns:cx1="http://schemas.microsoft.com/office/drawing/2015/9/8/chartex" xmlns:cx2="http://schemas.microsoft.com/office/drawing/2015/10/21/chartex" xmlns:cx3="http://schemas.microsoft.com/office/drawing/2016/5/9/chartex" xmlns:cx4="http://schemas.microsoft.com/office/drawing/2016/5/10/chartex" xmlns:cx5="http://schemas.microsoft.com/office/drawing/2016/5/11/chartex" xmlns:cx6="http://schemas.microsoft.com/office/drawing/2016/5/12/chartex" xmlns:cx7="http://schemas.microsoft.com/office/drawing/2016/5/13/chartex" xmlns:cx8="http://schemas.microsoft.com/office/drawing/2016/5/14/chartex" xmlns:mc="http://schemas.openxmlformats.org/markup-compatibility/2006" xmlns:aink="http://schemas.microsoft.com/office/drawing/2016/ink" xmlns:am3d="http://schemas.microsoft.com/office/drawing/2017/model3d" xmlns:o="urn:schemas-microsoft-com:office:office" xmlns:oel="http://schemas.microsoft.com/office/2019/extlst" xmlns:r="http://schemas.openxmlformats.org/officeDocument/2006/relationships" xmlns:m="http://schemas.openxmlformats.org/officeDocument/2006/math" xmlns:v="urn:schemas-microsoft-com:vml" xmlns:wp14="http://schemas.microsoft.com/office/word/2010/wordprocessingDrawing" xmlns:wp="http://schemas.openxmlformats.org/drawingml/2006/wordprocessingDrawing" xmlns:w10="urn:schemas-microsoft-com:office:word" xmlns:w="http://schemas.openxmlformats.org/wordprocessingml/2006/main" xmlns:w14="http://schemas.microsoft.com/office/word/2010/wordml" xmlns:w15="http://schemas.microsoft.com/office/word/2012/wordml" xmlns:w16cex="http://schemas.microsoft.com/office/word/2018/wordml/cex" xmlns:w16cid="http://schemas.microsoft.com/office/word/2016/wordml/cid" xmlns:w16="http://schemas.microsoft.com/office/word/2018/wordml" xmlns:w16du="http://schemas.microsoft.com/office/word/2023/wordml/word16du" xmlns:w16sdtdh="http://schemas.microsoft.com/office/word/2020/wordml/sdtdatahash" xmlns:w16se="http://schemas.microsoft.com/office/word/2015/wordml/symex" xmlns:wpg="http://schemas.microsoft.com/office/word/2010/wordprocessingGroup" xmlns:wpi="http://schemas.microsoft.com/office/word/2010/wordprocessingInk" xmlns:wne="http://schemas.microsoft.com/office/word/2006/wordml" xmlns:wps="http://schemas.microsoft.com/office/word/2010/wordprocessingShape" mc:Ignorable="w14 w15 w16se w16cid w16 w16cex w16sdtdh w16du wp14">
+<w:numbering xmlns:wpc="http://schemas.microsoft.com/office/word/2010/wordprocessingCanvas" xmlns:cx="http://schemas.microsoft.com/office/drawing/2014/chartex" xmlns:cx1="http://schemas.microsoft.com/office/drawing/2015/9/8/chartex" xmlns:cx2="http://schemas.microsoft.com/office/drawing/2015/10/21/chartex" xmlns:cx3="http://schemas.microsoft.com/office/drawing/2016/5/9/chartex" xmlns:cx4="http://schemas.microsoft.com/office/drawing/2016/5/10/chartex" xmlns:cx5="http://schemas.microsoft.com/office/drawing/2016/5/11/chartex" xmlns:cx6="http://schemas.microsoft.com/office/drawing/2016/5/12/chartex" xmlns:cx7="http://schemas.microsoft.com/office/drawing/2016/5/13/chartex" xmlns:cx8="http://schemas.microsoft.com/office/drawing/2016/5/14/chartex" xmlns:mc="http://schemas.openxmlformats.org/markup-compatibility/2006" xmlns:aink="http://schemas.microsoft.com/office/drawing/2016/ink" xmlns:am3d="http://schemas.microsoft.com/office/drawing/2017/model3d" xmlns:o="urn:schemas-microsoft-com:office:office" xmlns:oel="http://schemas.microsoft.com/office/2019/extlst" xmlns:r="http://schemas.openxmlformats.org/officeDocument/2006/relationships" xmlns:m="http://schemas.openxmlformats.org/officeDocument/2006/math" xmlns:v="urn:schemas-microsoft-com:vml" xmlns:wp14="http://schemas.microsoft.com/office/word/2010/wordprocessingDrawing" xmlns:wp="http://schemas.openxmlformats.org/drawingml/2006/wordprocessingDrawing" xmlns:w10="urn:schemas-microsoft-com:office:word" xmlns:w="http://schemas.openxmlformats.org/wordprocessingml/2006/main" xmlns:w14="http://schemas.microsoft.com/office/word/2010/wordml" xmlns:w15="http://schemas.microsoft.com/office/word/2012/wordml" xmlns:w16cex="http://schemas.microsoft.com/office/word/2018/wordml/cex" xmlns:w16cid="http://schemas.microsoft.com/office/word/2016/wordml/cid" xmlns:w16="http://schemas.microsoft.com/office/word/2018/wordml" xmlns:w16sdtdh="http://schemas.microsoft.com/office/word/2020/wordml/sdtdatahash" xmlns:w16se="http://schemas.microsoft.com/office/word/2015/wordml/symex" xmlns:wpg="http://schemas.microsoft.com/office/word/2010/wordprocessingGroup" xmlns:wpi="http://schemas.microsoft.com/office/word/2010/wordprocessingInk" xmlns:wne="http://schemas.microsoft.com/office/word/2006/wordml" xmlns:wps="http://schemas.microsoft.com/office/word/2010/wordprocessingShape" mc:Ignorable="w14 w15 w16se w16cid w16 w16cex w16sdtdh wp14">
   <w:abstractNum w:abstractNumId="0" w15:restartNumberingAfterBreak="0">
     <w:nsid w:val="FFFFFF1D"/>
     <w:multiLevelType w:val="multilevel"/>
@@ -3882,6 +3357,119 @@
     </w:lvl>
   </w:abstractNum>
   <w:abstractNum w:abstractNumId="21" w15:restartNumberingAfterBreak="0">
+    <w:nsid w:val="5D7E6284"/>
+    <w:multiLevelType w:val="hybridMultilevel"/>
+    <w:tmpl w:val="750CB60A"/>
+    <w:lvl w:ilvl="0" w:tplc="04090001">
+      <w:start w:val="1"/>
+      <w:numFmt w:val="bullet"/>
+      <w:lvlText w:val=""/>
+      <w:lvlJc w:val="left"/>
+      <w:pPr>
+        <w:ind w:left="1008" w:hanging="360"/>
+      </w:pPr>
+      <w:rPr>
+        <w:rFonts w:ascii="Symbol" w:hAnsi="Symbol" w:hint="default"/>
+      </w:rPr>
+    </w:lvl>
+    <w:lvl w:ilvl="1" w:tplc="04090003" w:tentative="1">
+      <w:start w:val="1"/>
+      <w:numFmt w:val="bullet"/>
+      <w:lvlText w:val="o"/>
+      <w:lvlJc w:val="left"/>
+      <w:pPr>
+        <w:ind w:left="1728" w:hanging="360"/>
+      </w:pPr>
+      <w:rPr>
+        <w:rFonts w:ascii="Courier New" w:hAnsi="Courier New" w:cs="Courier New" w:hint="default"/>
+      </w:rPr>
+    </w:lvl>
+    <w:lvl w:ilvl="2" w:tplc="04090005" w:tentative="1">
+      <w:start w:val="1"/>
+      <w:numFmt w:val="bullet"/>
+      <w:lvlText w:val=""/>
+      <w:lvlJc w:val="left"/>
+      <w:pPr>
+        <w:ind w:left="2448" w:hanging="360"/>
+      </w:pPr>
+      <w:rPr>
+        <w:rFonts w:ascii="Wingdings" w:hAnsi="Wingdings" w:hint="default"/>
+      </w:rPr>
+    </w:lvl>
+    <w:lvl w:ilvl="3" w:tplc="04090001" w:tentative="1">
+      <w:start w:val="1"/>
+      <w:numFmt w:val="bullet"/>
+      <w:lvlText w:val=""/>
+      <w:lvlJc w:val="left"/>
+      <w:pPr>
+        <w:ind w:left="3168" w:hanging="360"/>
+      </w:pPr>
+      <w:rPr>
+        <w:rFonts w:ascii="Symbol" w:hAnsi="Symbol" w:hint="default"/>
+      </w:rPr>
+    </w:lvl>
+    <w:lvl w:ilvl="4" w:tplc="04090003" w:tentative="1">
+      <w:start w:val="1"/>
+      <w:numFmt w:val="bullet"/>
+      <w:lvlText w:val="o"/>
+      <w:lvlJc w:val="left"/>
+      <w:pPr>
+        <w:ind w:left="3888" w:hanging="360"/>
+      </w:pPr>
+      <w:rPr>
+        <w:rFonts w:ascii="Courier New" w:hAnsi="Courier New" w:cs="Courier New" w:hint="default"/>
+      </w:rPr>
+    </w:lvl>
+    <w:lvl w:ilvl="5" w:tplc="04090005" w:tentative="1">
+      <w:start w:val="1"/>
+      <w:numFmt w:val="bullet"/>
+      <w:lvlText w:val=""/>
+      <w:lvlJc w:val="left"/>
+      <w:pPr>
+        <w:ind w:left="4608" w:hanging="360"/>
+      </w:pPr>
+      <w:rPr>
+        <w:rFonts w:ascii="Wingdings" w:hAnsi="Wingdings" w:hint="default"/>
+      </w:rPr>
+    </w:lvl>
+    <w:lvl w:ilvl="6" w:tplc="04090001" w:tentative="1">
+      <w:start w:val="1"/>
+      <w:numFmt w:val="bullet"/>
+      <w:lvlText w:val=""/>
+      <w:lvlJc w:val="left"/>
+      <w:pPr>
+        <w:ind w:left="5328" w:hanging="360"/>
+      </w:pPr>
+      <w:rPr>
+        <w:rFonts w:ascii="Symbol" w:hAnsi="Symbol" w:hint="default"/>
+      </w:rPr>
+    </w:lvl>
+    <w:lvl w:ilvl="7" w:tplc="04090003" w:tentative="1">
+      <w:start w:val="1"/>
+      <w:numFmt w:val="bullet"/>
+      <w:lvlText w:val="o"/>
+      <w:lvlJc w:val="left"/>
+      <w:pPr>
+        <w:ind w:left="6048" w:hanging="360"/>
+      </w:pPr>
+      <w:rPr>
+        <w:rFonts w:ascii="Courier New" w:hAnsi="Courier New" w:cs="Courier New" w:hint="default"/>
+      </w:rPr>
+    </w:lvl>
+    <w:lvl w:ilvl="8" w:tplc="04090005" w:tentative="1">
+      <w:start w:val="1"/>
+      <w:numFmt w:val="bullet"/>
+      <w:lvlText w:val=""/>
+      <w:lvlJc w:val="left"/>
+      <w:pPr>
+        <w:ind w:left="6768" w:hanging="360"/>
+      </w:pPr>
+      <w:rPr>
+        <w:rFonts w:ascii="Wingdings" w:hAnsi="Wingdings" w:hint="default"/>
+      </w:rPr>
+    </w:lvl>
+  </w:abstractNum>
+  <w:abstractNum w:abstractNumId="22" w15:restartNumberingAfterBreak="0">
     <w:nsid w:val="6C402C58"/>
     <w:multiLevelType w:val="hybridMultilevel"/>
     <w:tmpl w:val="9A1CA078"/>
@@ -4026,7 +3614,7 @@
       </w:rPr>
     </w:lvl>
   </w:abstractNum>
-  <w:abstractNum w:abstractNumId="22" w15:restartNumberingAfterBreak="0">
+  <w:abstractNum w:abstractNumId="23" w15:restartNumberingAfterBreak="0">
     <w:nsid w:val="6CD32DA8"/>
     <w:multiLevelType w:val="singleLevel"/>
     <w:tmpl w:val="166470C2"/>
@@ -4052,11 +3640,124 @@
       </w:rPr>
     </w:lvl>
   </w:abstractNum>
+  <w:abstractNum w:abstractNumId="24" w15:restartNumberingAfterBreak="0">
+    <w:nsid w:val="6F8C1E27"/>
+    <w:multiLevelType w:val="hybridMultilevel"/>
+    <w:tmpl w:val="E9560634"/>
+    <w:lvl w:ilvl="0" w:tplc="04090001">
+      <w:start w:val="1"/>
+      <w:numFmt w:val="bullet"/>
+      <w:lvlText w:val=""/>
+      <w:lvlJc w:val="left"/>
+      <w:pPr>
+        <w:ind w:left="1008" w:hanging="360"/>
+      </w:pPr>
+      <w:rPr>
+        <w:rFonts w:ascii="Symbol" w:hAnsi="Symbol" w:hint="default"/>
+      </w:rPr>
+    </w:lvl>
+    <w:lvl w:ilvl="1" w:tplc="04090003" w:tentative="1">
+      <w:start w:val="1"/>
+      <w:numFmt w:val="bullet"/>
+      <w:lvlText w:val="o"/>
+      <w:lvlJc w:val="left"/>
+      <w:pPr>
+        <w:ind w:left="1728" w:hanging="360"/>
+      </w:pPr>
+      <w:rPr>
+        <w:rFonts w:ascii="Courier New" w:hAnsi="Courier New" w:cs="Courier New" w:hint="default"/>
+      </w:rPr>
+    </w:lvl>
+    <w:lvl w:ilvl="2" w:tplc="04090005" w:tentative="1">
+      <w:start w:val="1"/>
+      <w:numFmt w:val="bullet"/>
+      <w:lvlText w:val=""/>
+      <w:lvlJc w:val="left"/>
+      <w:pPr>
+        <w:ind w:left="2448" w:hanging="360"/>
+      </w:pPr>
+      <w:rPr>
+        <w:rFonts w:ascii="Wingdings" w:hAnsi="Wingdings" w:hint="default"/>
+      </w:rPr>
+    </w:lvl>
+    <w:lvl w:ilvl="3" w:tplc="04090001" w:tentative="1">
+      <w:start w:val="1"/>
+      <w:numFmt w:val="bullet"/>
+      <w:lvlText w:val=""/>
+      <w:lvlJc w:val="left"/>
+      <w:pPr>
+        <w:ind w:left="3168" w:hanging="360"/>
+      </w:pPr>
+      <w:rPr>
+        <w:rFonts w:ascii="Symbol" w:hAnsi="Symbol" w:hint="default"/>
+      </w:rPr>
+    </w:lvl>
+    <w:lvl w:ilvl="4" w:tplc="04090003" w:tentative="1">
+      <w:start w:val="1"/>
+      <w:numFmt w:val="bullet"/>
+      <w:lvlText w:val="o"/>
+      <w:lvlJc w:val="left"/>
+      <w:pPr>
+        <w:ind w:left="3888" w:hanging="360"/>
+      </w:pPr>
+      <w:rPr>
+        <w:rFonts w:ascii="Courier New" w:hAnsi="Courier New" w:cs="Courier New" w:hint="default"/>
+      </w:rPr>
+    </w:lvl>
+    <w:lvl w:ilvl="5" w:tplc="04090005" w:tentative="1">
+      <w:start w:val="1"/>
+      <w:numFmt w:val="bullet"/>
+      <w:lvlText w:val=""/>
+      <w:lvlJc w:val="left"/>
+      <w:pPr>
+        <w:ind w:left="4608" w:hanging="360"/>
+      </w:pPr>
+      <w:rPr>
+        <w:rFonts w:ascii="Wingdings" w:hAnsi="Wingdings" w:hint="default"/>
+      </w:rPr>
+    </w:lvl>
+    <w:lvl w:ilvl="6" w:tplc="04090001" w:tentative="1">
+      <w:start w:val="1"/>
+      <w:numFmt w:val="bullet"/>
+      <w:lvlText w:val=""/>
+      <w:lvlJc w:val="left"/>
+      <w:pPr>
+        <w:ind w:left="5328" w:hanging="360"/>
+      </w:pPr>
+      <w:rPr>
+        <w:rFonts w:ascii="Symbol" w:hAnsi="Symbol" w:hint="default"/>
+      </w:rPr>
+    </w:lvl>
+    <w:lvl w:ilvl="7" w:tplc="04090003" w:tentative="1">
+      <w:start w:val="1"/>
+      <w:numFmt w:val="bullet"/>
+      <w:lvlText w:val="o"/>
+      <w:lvlJc w:val="left"/>
+      <w:pPr>
+        <w:ind w:left="6048" w:hanging="360"/>
+      </w:pPr>
+      <w:rPr>
+        <w:rFonts w:ascii="Courier New" w:hAnsi="Courier New" w:cs="Courier New" w:hint="default"/>
+      </w:rPr>
+    </w:lvl>
+    <w:lvl w:ilvl="8" w:tplc="04090005" w:tentative="1">
+      <w:start w:val="1"/>
+      <w:numFmt w:val="bullet"/>
+      <w:lvlText w:val=""/>
+      <w:lvlJc w:val="left"/>
+      <w:pPr>
+        <w:ind w:left="6768" w:hanging="360"/>
+      </w:pPr>
+      <w:rPr>
+        <w:rFonts w:ascii="Wingdings" w:hAnsi="Wingdings" w:hint="default"/>
+      </w:rPr>
+    </w:lvl>
+  </w:abstractNum>
   <w:num w:numId="1" w16cid:durableId="281302406">
     <w:abstractNumId w:val="15"/>
   </w:num>
   <w:num w:numId="2" w16cid:durableId="1527131663">
-    <w:abstractNumId w:val="21"/>
+    <w:abstractNumId w:val="22"/>
   </w:num>
   <w:num w:numId="3" w16cid:durableId="814370247">
     <w:abstractNumId w:val="14"/>
@@ -4077,7 +3778,7 @@
     <w:abstractNumId w:val="20"/>
   </w:num>
   <w:num w:numId="9" w16cid:durableId="1541092398">
-    <w:abstractNumId w:val="22"/>
+    <w:abstractNumId w:val="23"/>
   </w:num>
   <w:num w:numId="10" w16cid:durableId="1726643877">
     <w:abstractNumId w:val="16"/>
@@ -4133,11 +3834,17 @@
   <w:num w:numId="27" w16cid:durableId="196508194">
     <w:abstractNumId w:val="17"/>
   </w:num>
+  <w:num w:numId="28" w16cid:durableId="1272856128">
+    <w:abstractNumId w:val="24"/>
+  </w:num>
+  <w:num w:numId="29" w16cid:durableId="993947060">
+    <w:abstractNumId w:val="21"/>
+  </w:num>
 </w:numbering>
 </file>
 
 <file path=word/styles.xml><?xml version="1.0" encoding="utf-8"?>
-<w:styles xmlns:mc="http://schemas.openxmlformats.org/markup-compatibility/2006" xmlns:r="http://schemas.openxmlformats.org/officeDocument/2006/relationships" xmlns:w="http://schemas.openxmlformats.org/wordprocessingml/2006/main" xmlns:w14="http://schemas.microsoft.com/office/word/2010/wordml" xmlns:w15="http://schemas.microsoft.com/office/word/2012/wordml" xmlns:w16cex="http://schemas.microsoft.com/office/word/2018/wordml/cex" xmlns:w16cid="http://schemas.microsoft.com/office/word/2016/wordml/cid" xmlns:w16="http://schemas.microsoft.com/office/word/2018/wordml" xmlns:w16du="http://schemas.microsoft.com/office/word/2023/wordml/word16du" xmlns:w16sdtdh="http://schemas.microsoft.com/office/word/2020/wordml/sdtdatahash" xmlns:w16se="http://schemas.microsoft.com/office/word/2015/wordml/symex" mc:Ignorable="w14 w15 w16se w16cid w16 w16cex w16sdtdh w16du">
+<w:styles xmlns:mc="http://schemas.openxmlformats.org/markup-compatibility/2006" xmlns:r="http://schemas.openxmlformats.org/officeDocument/2006/relationships" xmlns:w="http://schemas.openxmlformats.org/wordprocessingml/2006/main" xmlns:w14="http://schemas.microsoft.com/office/word/2010/wordml" xmlns:w15="http://schemas.microsoft.com/office/word/2012/wordml" xmlns:w16cex="http://schemas.microsoft.com/office/word/2018/wordml/cex" xmlns:w16cid="http://schemas.microsoft.com/office/word/2016/wordml/cid" xmlns:w16="http://schemas.microsoft.com/office/word/2018/wordml" xmlns:w16sdtdh="http://schemas.microsoft.com/office/word/2020/wordml/sdtdatahash" xmlns:w16se="http://schemas.microsoft.com/office/word/2015/wordml/symex" mc:Ignorable="w14 w15 w16se w16cid w16 w16cex w16sdtdh">
   <w:docDefaults>
     <w:rPrDefault>
       <w:rPr>
@@ -4872,6 +4579,16 @@
     <w:link w:val="Footer"/>
     <w:rsid w:val="001A3B3D"/>
   </w:style>
+  <w:style w:type="character" w:styleId="Emphasis">
+    <w:name w:val="Emphasis"/>
+    <w:basedOn w:val="DefaultParagraphFont"/>
+    <w:qFormat/>
+    <w:rsid w:val="004456D3"/>
+    <w:rPr>
+      <w:i/>
+      <w:iCs/>
+    </w:rPr>
+  </w:style>
 </w:styles>
 </file>
 

</xml_diff>